<commit_message>
Enhanced heading styles for ISO
Also corrected an XML typo
</commit_message>
<xml_diff>
--- a/v1-0-STANDARD/doc/ISO_TechStd_Style_MASTER.docx
+++ b/v1-0-STANDARD/doc/ISO_TechStd_Style_MASTER.docx
@@ -1877,10 +1877,7 @@
           </w:tcPr>
           <w:p>
             <w:r>
-              <w:t>Oct 26</w:t>
-            </w:r>
-            <w:r>
-              <w:t>, 2020</w:t>
+              <w:t>Oct 26, 2020</w:t>
             </w:r>
           </w:p>
         </w:tc>
@@ -1900,10 +1897,7 @@
           </w:tcPr>
           <w:p>
             <w:r>
-              <w:t xml:space="preserve">Changed </w:t>
-            </w:r>
-            <w:r>
-              <w:t>font size for hyperlinks from 11 to 10 to match body text.</w:t>
+              <w:t>Changed font size for hyperlinks from 11 to 10 to match body text.</w:t>
             </w:r>
           </w:p>
         </w:tc>
@@ -6382,7 +6376,7 @@
     <w:uiPriority w:val="9"/>
     <w:unhideWhenUsed/>
     <w:qFormat/>
-    <w:rsid w:val="002F6479"/>
+    <w:rsid w:val="002A518D"/>
     <w:pPr>
       <w:keepNext/>
       <w:keepLines/>
@@ -6394,7 +6388,7 @@
         <w:tab w:val="left" w:pos="624"/>
       </w:tabs>
       <w:spacing w:before="360" w:after="120"/>
-      <w:ind w:left="425" w:hanging="425"/>
+      <w:ind w:left="340" w:hanging="340"/>
       <w:outlineLvl w:val="1"/>
     </w:pPr>
     <w:rPr>
@@ -6411,7 +6405,7 @@
     <w:uiPriority w:val="9"/>
     <w:unhideWhenUsed/>
     <w:qFormat/>
-    <w:rsid w:val="001A2922"/>
+    <w:rsid w:val="002A518D"/>
     <w:pPr>
       <w:keepNext/>
       <w:keepLines/>
@@ -6423,7 +6417,7 @@
         <w:tab w:val="left" w:pos="794"/>
       </w:tabs>
       <w:spacing w:before="200" w:after="120"/>
-      <w:ind w:left="567" w:hanging="567"/>
+      <w:ind w:left="510" w:hanging="510"/>
       <w:outlineLvl w:val="2"/>
     </w:pPr>
     <w:rPr>
@@ -7835,9 +7829,7 @@
 </file>
 
 <file path=customXml/item1.xml><?xml version="1.0" encoding="utf-8"?>
-<WrappedLabelHistory xmlns:xsi="http://www.w3.org/2001/XMLSchema-instance" xmlns:xsd="http://www.w3.org/2001/XMLSchema" xmlns="http://www.boldonjames.com/2016/02/Classifier/internal/wrappedLabelHistory">
-  <Value>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</Value>
-</WrappedLabelHistory>
+<b:Sources xmlns:b="http://schemas.openxmlformats.org/officeDocument/2006/bibliography" xmlns="http://schemas.openxmlformats.org/officeDocument/2006/bibliography" SelectedStyle="\APASixthEditionOfficeOnline.xsl" StyleName="APA" Version="6"/>
 </file>
 
 <file path=customXml/item2.xml><?xml version="1.0" encoding="utf-8"?>
@@ -7847,14 +7839,15 @@
 </file>
 
 <file path=customXml/item3.xml><?xml version="1.0" encoding="utf-8"?>
-<b:Sources xmlns:b="http://schemas.openxmlformats.org/officeDocument/2006/bibliography" xmlns="http://schemas.openxmlformats.org/officeDocument/2006/bibliography" SelectedStyle="\APASixthEditionOfficeOnline.xsl" StyleName="APA" Version="6"/>
+<WrappedLabelHistory xmlns:xsi="http://www.w3.org/2001/XMLSchema-instance" xmlns:xsd="http://www.w3.org/2001/XMLSchema" xmlns="http://www.boldonjames.com/2016/02/Classifier/internal/wrappedLabelHistory">
+  <Value>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</Value>
+</WrappedLabelHistory>
 </file>
 
 <file path=customXml/itemProps1.xml><?xml version="1.0" encoding="utf-8"?>
-<ds:datastoreItem xmlns:ds="http://schemas.openxmlformats.org/officeDocument/2006/customXml" ds:itemID="{D5818093-0402-44A0-8FDE-DF24DBB4056E}">
+<ds:datastoreItem xmlns:ds="http://schemas.openxmlformats.org/officeDocument/2006/customXml" ds:itemID="{E331A5C5-7E93-463C-A2BA-349D63277844}">
   <ds:schemaRefs>
-    <ds:schemaRef ds:uri="http://www.w3.org/2001/XMLSchema"/>
-    <ds:schemaRef ds:uri="http://www.boldonjames.com/2016/02/Classifier/internal/wrappedLabelHistory"/>
+    <ds:schemaRef ds:uri="http://schemas.openxmlformats.org/officeDocument/2006/bibliography"/>
   </ds:schemaRefs>
 </ds:datastoreItem>
 </file>
@@ -7869,9 +7862,10 @@
 </file>
 
 <file path=customXml/itemProps3.xml><?xml version="1.0" encoding="utf-8"?>
-<ds:datastoreItem xmlns:ds="http://schemas.openxmlformats.org/officeDocument/2006/customXml" ds:itemID="{E331A5C5-7E93-463C-A2BA-349D63277844}">
+<ds:datastoreItem xmlns:ds="http://schemas.openxmlformats.org/officeDocument/2006/customXml" ds:itemID="{D5818093-0402-44A0-8FDE-DF24DBB4056E}">
   <ds:schemaRefs>
-    <ds:schemaRef ds:uri="http://schemas.openxmlformats.org/officeDocument/2006/bibliography"/>
+    <ds:schemaRef ds:uri="http://www.w3.org/2001/XMLSchema"/>
+    <ds:schemaRef ds:uri="http://www.boldonjames.com/2016/02/Classifier/internal/wrappedLabelHistory"/>
   </ds:schemaRefs>
 </ds:datastoreItem>
 </file>
</xml_diff>

<commit_message>
Align with ISO requirements
Received as feedback from FIX Session Layer submission to ISO editors
</commit_message>
<xml_diff>
--- a/v1-0-STANDARD/doc/ISO_TechStd_Style_MASTER.docx
+++ b/v1-0-STANDARD/doc/ISO_TechStd_Style_MASTER.docx
@@ -1,6 +1,6 @@
 
 <file path=word/document.xml><?xml version="1.0" encoding="utf-8"?>
-<w:document xmlns:wpc="http://schemas.microsoft.com/office/word/2010/wordprocessingCanvas" xmlns:cx="http://schemas.microsoft.com/office/drawing/2014/chartex" xmlns:cx1="http://schemas.microsoft.com/office/drawing/2015/9/8/chartex" xmlns:cx2="http://schemas.microsoft.com/office/drawing/2015/10/21/chartex" xmlns:cx3="http://schemas.microsoft.com/office/drawing/2016/5/9/chartex" xmlns:cx4="http://schemas.microsoft.com/office/drawing/2016/5/10/chartex" xmlns:cx5="http://schemas.microsoft.com/office/drawing/2016/5/11/chartex" xmlns:cx6="http://schemas.microsoft.com/office/drawing/2016/5/12/chartex" xmlns:cx7="http://schemas.microsoft.com/office/drawing/2016/5/13/chartex" xmlns:cx8="http://schemas.microsoft.com/office/drawing/2016/5/14/chartex" xmlns:mc="http://schemas.openxmlformats.org/markup-compatibility/2006" xmlns:aink="http://schemas.microsoft.com/office/drawing/2016/ink" xmlns:am3d="http://schemas.microsoft.com/office/drawing/2017/model3d" xmlns:o="urn:schemas-microsoft-com:office:office" xmlns:r="http://schemas.openxmlformats.org/officeDocument/2006/relationships" xmlns:m="http://schemas.openxmlformats.org/officeDocument/2006/math" xmlns:v="urn:schemas-microsoft-com:vml" xmlns:wp14="http://schemas.microsoft.com/office/word/2010/wordprocessingDrawing" xmlns:wp="http://schemas.openxmlformats.org/drawingml/2006/wordprocessingDrawing" xmlns:w10="urn:schemas-microsoft-com:office:word" xmlns:w="http://schemas.openxmlformats.org/wordprocessingml/2006/main" xmlns:w14="http://schemas.microsoft.com/office/word/2010/wordml" xmlns:w15="http://schemas.microsoft.com/office/word/2012/wordml" xmlns:w16cex="http://schemas.microsoft.com/office/word/2018/wordml/cex" xmlns:w16cid="http://schemas.microsoft.com/office/word/2016/wordml/cid" xmlns:w16="http://schemas.microsoft.com/office/word/2018/wordml" xmlns:w16se="http://schemas.microsoft.com/office/word/2015/wordml/symex" xmlns:wpg="http://schemas.microsoft.com/office/word/2010/wordprocessingGroup" xmlns:wpi="http://schemas.microsoft.com/office/word/2010/wordprocessingInk" xmlns:wne="http://schemas.microsoft.com/office/word/2006/wordml" xmlns:wps="http://schemas.microsoft.com/office/word/2010/wordprocessingShape" mc:Ignorable="w14 w15 w16se w16cid w16 w16cex wp14">
+<w:document xmlns:wpc="http://schemas.microsoft.com/office/word/2010/wordprocessingCanvas" xmlns:cx="http://schemas.microsoft.com/office/drawing/2014/chartex" xmlns:cx1="http://schemas.microsoft.com/office/drawing/2015/9/8/chartex" xmlns:cx2="http://schemas.microsoft.com/office/drawing/2015/10/21/chartex" xmlns:cx3="http://schemas.microsoft.com/office/drawing/2016/5/9/chartex" xmlns:cx4="http://schemas.microsoft.com/office/drawing/2016/5/10/chartex" xmlns:cx5="http://schemas.microsoft.com/office/drawing/2016/5/11/chartex" xmlns:cx6="http://schemas.microsoft.com/office/drawing/2016/5/12/chartex" xmlns:cx7="http://schemas.microsoft.com/office/drawing/2016/5/13/chartex" xmlns:cx8="http://schemas.microsoft.com/office/drawing/2016/5/14/chartex" xmlns:mc="http://schemas.openxmlformats.org/markup-compatibility/2006" xmlns:aink="http://schemas.microsoft.com/office/drawing/2016/ink" xmlns:am3d="http://schemas.microsoft.com/office/drawing/2017/model3d" xmlns:o="urn:schemas-microsoft-com:office:office" xmlns:r="http://schemas.openxmlformats.org/officeDocument/2006/relationships" xmlns:m="http://schemas.openxmlformats.org/officeDocument/2006/math" xmlns:v="urn:schemas-microsoft-com:vml" xmlns:wp14="http://schemas.microsoft.com/office/word/2010/wordprocessingDrawing" xmlns:wp="http://schemas.openxmlformats.org/drawingml/2006/wordprocessingDrawing" xmlns:w10="urn:schemas-microsoft-com:office:word" xmlns:w="http://schemas.openxmlformats.org/wordprocessingml/2006/main" xmlns:w14="http://schemas.microsoft.com/office/word/2010/wordml" xmlns:w15="http://schemas.microsoft.com/office/word/2012/wordml" xmlns:w16cex="http://schemas.microsoft.com/office/word/2018/wordml/cex" xmlns:w16cid="http://schemas.microsoft.com/office/word/2016/wordml/cid" xmlns:w16="http://schemas.microsoft.com/office/word/2018/wordml" xmlns:w16sdtdh="http://schemas.microsoft.com/office/word/2020/wordml/sdtdatahash" xmlns:w16se="http://schemas.microsoft.com/office/word/2015/wordml/symex" xmlns:wpg="http://schemas.microsoft.com/office/word/2010/wordprocessingGroup" xmlns:wpi="http://schemas.microsoft.com/office/word/2010/wordprocessingInk" xmlns:wne="http://schemas.microsoft.com/office/word/2006/wordml" xmlns:wps="http://schemas.microsoft.com/office/word/2010/wordprocessingShape" mc:Ignorable="w14 w15 w16se w16cid w16 w16cex w16sdtdh wp14">
   <w:body>
     <w:p>
       <w:pPr>
@@ -575,7 +575,6 @@
         <w:rPr>
           <w:rStyle w:val="VerbatimChar"/>
           <w:rFonts w:ascii="Calibri" w:hAnsi="Calibri"/>
-          <w:sz w:val="20"/>
         </w:rPr>
         <w:t>XML</w:t>
       </w:r>
@@ -583,7 +582,6 @@
         <w:rPr>
           <w:rStyle w:val="VerbatimChar"/>
           <w:rFonts w:ascii="Calibri" w:hAnsi="Calibri"/>
-          <w:sz w:val="20"/>
         </w:rPr>
         <w:t xml:space="preserve"> Code</w:t>
       </w:r>
@@ -591,7 +589,6 @@
         <w:rPr>
           <w:rStyle w:val="VerbatimChar"/>
           <w:rFonts w:ascii="Calibri" w:hAnsi="Calibri"/>
-          <w:sz w:val="20"/>
         </w:rPr>
         <w:t xml:space="preserve"> Snippets:</w:t>
       </w:r>
@@ -1053,18 +1050,14 @@
       <w:pPr>
         <w:pStyle w:val="BodyText"/>
       </w:pPr>
-      <w:proofErr w:type="gramStart"/>
-      <w:r>
-        <w:t>:::</w:t>
-      </w:r>
-      <w:proofErr w:type="gramEnd"/>
-      <w:r>
-        <w:t xml:space="preserve"> {custom-style="NewPage"}</w:t>
+      <w:r>
+        <w:t>::: {custom-style="NewPage"}</w:t>
       </w:r>
     </w:p>
     <w:p>
       <w:pPr>
         <w:pStyle w:val="BodyText"/>
+        <w:jc w:val="left"/>
       </w:pPr>
       <w:r>
         <w:t>Text to be displayed at the top of a new page\</w:t>
@@ -1138,13 +1131,8 @@
       <w:pPr>
         <w:pStyle w:val="BodyText"/>
       </w:pPr>
-      <w:proofErr w:type="gramStart"/>
-      <w:r>
-        <w:t>:::</w:t>
-      </w:r>
-      <w:proofErr w:type="gramEnd"/>
-      <w:r>
-        <w:t xml:space="preserve"> {custom-style="NewPageWithTOC"}</w:t>
+      <w:r>
+        <w:t>::: {custom-style="NewPageWithTOC"}</w:t>
       </w:r>
     </w:p>
     <w:p>
@@ -1209,18 +1197,14 @@
       <w:pPr>
         <w:pStyle w:val="BodyText"/>
       </w:pPr>
-      <w:proofErr w:type="gramStart"/>
-      <w:r>
-        <w:t>:::</w:t>
-      </w:r>
-      <w:proofErr w:type="gramEnd"/>
-      <w:r>
-        <w:t xml:space="preserve"> {custom-style="Annex"}</w:t>
+      <w:r>
+        <w:t>::: {custom-style="Annex"}</w:t>
       </w:r>
     </w:p>
     <w:p>
       <w:pPr>
         <w:pStyle w:val="BodyText"/>
+        <w:jc w:val="left"/>
       </w:pPr>
       <w:r>
         <w:t>Text to be displayed at the top of a new page\</w:t>
@@ -1271,6 +1255,7 @@
     <w:p>
       <w:pPr>
         <w:pStyle w:val="TextBox"/>
+        <w:jc w:val="left"/>
       </w:pPr>
       <w:r>
         <w:lastRenderedPageBreak/>
@@ -1760,11 +1745,6 @@
       <w:pPr>
         <w:pStyle w:val="Compact"/>
         <w:rPr>
-          <w:b/>
-          <w:bCs/>
-          <w:sz w:val="28"/>
-          <w:szCs w:val="28"/>
-          <w:u w:val="single"/>
           <w:lang w:val="en-US"/>
         </w:rPr>
       </w:pPr>
@@ -1907,19 +1887,31 @@
           <w:tcPr>
             <w:tcW w:w="1330" w:type="dxa"/>
           </w:tcPr>
-          <w:p/>
+          <w:p>
+            <w:r>
+              <w:t>Jan 12, 2021</w:t>
+            </w:r>
+          </w:p>
         </w:tc>
         <w:tc>
           <w:tcPr>
             <w:tcW w:w="1354" w:type="dxa"/>
           </w:tcPr>
-          <w:p/>
+          <w:p>
+            <w:r>
+              <w:t>Hanno Klein</w:t>
+            </w:r>
+          </w:p>
         </w:tc>
         <w:tc>
           <w:tcPr>
             <w:tcW w:w="6241" w:type="dxa"/>
           </w:tcPr>
-          <w:p/>
+          <w:p>
+            <w:r>
+              <w:t>Change indent and tabstop of heading 3 (not enough space for double digit level 3 sections)</w:t>
+            </w:r>
+          </w:p>
         </w:tc>
       </w:tr>
       <w:tr>
@@ -1927,19 +1919,34 @@
           <w:tcPr>
             <w:tcW w:w="1330" w:type="dxa"/>
           </w:tcPr>
-          <w:p/>
+          <w:p>
+            <w:r>
+              <w:t>Nov 2021</w:t>
+            </w:r>
+          </w:p>
         </w:tc>
         <w:tc>
           <w:tcPr>
             <w:tcW w:w="1354" w:type="dxa"/>
           </w:tcPr>
-          <w:p/>
+          <w:p>
+            <w:r>
+              <w:t>Hanno Klein</w:t>
+            </w:r>
+          </w:p>
         </w:tc>
         <w:tc>
           <w:tcPr>
             <w:tcW w:w="6241" w:type="dxa"/>
           </w:tcPr>
-          <w:p/>
+          <w:p>
+            <w:pPr>
+              <w:pStyle w:val="BodyText"/>
+            </w:pPr>
+            <w:r>
+              <w:t>Made multiple changes based on feedback from ISO editors.</w:t>
+            </w:r>
+          </w:p>
         </w:tc>
       </w:tr>
       <w:tr>
@@ -1985,7 +1992,7 @@
 </file>
 
 <file path=word/endnotes.xml><?xml version="1.0" encoding="utf-8"?>
-<w:endnotes xmlns:wpc="http://schemas.microsoft.com/office/word/2010/wordprocessingCanvas" xmlns:cx="http://schemas.microsoft.com/office/drawing/2014/chartex" xmlns:cx1="http://schemas.microsoft.com/office/drawing/2015/9/8/chartex" xmlns:cx2="http://schemas.microsoft.com/office/drawing/2015/10/21/chartex" xmlns:cx3="http://schemas.microsoft.com/office/drawing/2016/5/9/chartex" xmlns:cx4="http://schemas.microsoft.com/office/drawing/2016/5/10/chartex" xmlns:cx5="http://schemas.microsoft.com/office/drawing/2016/5/11/chartex" xmlns:cx6="http://schemas.microsoft.com/office/drawing/2016/5/12/chartex" xmlns:cx7="http://schemas.microsoft.com/office/drawing/2016/5/13/chartex" xmlns:cx8="http://schemas.microsoft.com/office/drawing/2016/5/14/chartex" xmlns:mc="http://schemas.openxmlformats.org/markup-compatibility/2006" xmlns:aink="http://schemas.microsoft.com/office/drawing/2016/ink" xmlns:am3d="http://schemas.microsoft.com/office/drawing/2017/model3d" xmlns:o="urn:schemas-microsoft-com:office:office" xmlns:r="http://schemas.openxmlformats.org/officeDocument/2006/relationships" xmlns:m="http://schemas.openxmlformats.org/officeDocument/2006/math" xmlns:v="urn:schemas-microsoft-com:vml" xmlns:wp14="http://schemas.microsoft.com/office/word/2010/wordprocessingDrawing" xmlns:wp="http://schemas.openxmlformats.org/drawingml/2006/wordprocessingDrawing" xmlns:w10="urn:schemas-microsoft-com:office:word" xmlns:w="http://schemas.openxmlformats.org/wordprocessingml/2006/main" xmlns:w14="http://schemas.microsoft.com/office/word/2010/wordml" xmlns:w15="http://schemas.microsoft.com/office/word/2012/wordml" xmlns:w16cex="http://schemas.microsoft.com/office/word/2018/wordml/cex" xmlns:w16cid="http://schemas.microsoft.com/office/word/2016/wordml/cid" xmlns:w16="http://schemas.microsoft.com/office/word/2018/wordml" xmlns:w16se="http://schemas.microsoft.com/office/word/2015/wordml/symex" xmlns:wpg="http://schemas.microsoft.com/office/word/2010/wordprocessingGroup" xmlns:wpi="http://schemas.microsoft.com/office/word/2010/wordprocessingInk" xmlns:wne="http://schemas.microsoft.com/office/word/2006/wordml" xmlns:wps="http://schemas.microsoft.com/office/word/2010/wordprocessingShape" mc:Ignorable="w14 w15 w16se w16cid w16 w16cex wp14">
+<w:endnotes xmlns:wpc="http://schemas.microsoft.com/office/word/2010/wordprocessingCanvas" xmlns:cx="http://schemas.microsoft.com/office/drawing/2014/chartex" xmlns:cx1="http://schemas.microsoft.com/office/drawing/2015/9/8/chartex" xmlns:cx2="http://schemas.microsoft.com/office/drawing/2015/10/21/chartex" xmlns:cx3="http://schemas.microsoft.com/office/drawing/2016/5/9/chartex" xmlns:cx4="http://schemas.microsoft.com/office/drawing/2016/5/10/chartex" xmlns:cx5="http://schemas.microsoft.com/office/drawing/2016/5/11/chartex" xmlns:cx6="http://schemas.microsoft.com/office/drawing/2016/5/12/chartex" xmlns:cx7="http://schemas.microsoft.com/office/drawing/2016/5/13/chartex" xmlns:cx8="http://schemas.microsoft.com/office/drawing/2016/5/14/chartex" xmlns:mc="http://schemas.openxmlformats.org/markup-compatibility/2006" xmlns:aink="http://schemas.microsoft.com/office/drawing/2016/ink" xmlns:am3d="http://schemas.microsoft.com/office/drawing/2017/model3d" xmlns:o="urn:schemas-microsoft-com:office:office" xmlns:r="http://schemas.openxmlformats.org/officeDocument/2006/relationships" xmlns:m="http://schemas.openxmlformats.org/officeDocument/2006/math" xmlns:v="urn:schemas-microsoft-com:vml" xmlns:wp14="http://schemas.microsoft.com/office/word/2010/wordprocessingDrawing" xmlns:wp="http://schemas.openxmlformats.org/drawingml/2006/wordprocessingDrawing" xmlns:w10="urn:schemas-microsoft-com:office:word" xmlns:w="http://schemas.openxmlformats.org/wordprocessingml/2006/main" xmlns:w14="http://schemas.microsoft.com/office/word/2010/wordml" xmlns:w15="http://schemas.microsoft.com/office/word/2012/wordml" xmlns:w16cex="http://schemas.microsoft.com/office/word/2018/wordml/cex" xmlns:w16cid="http://schemas.microsoft.com/office/word/2016/wordml/cid" xmlns:w16="http://schemas.microsoft.com/office/word/2018/wordml" xmlns:w16sdtdh="http://schemas.microsoft.com/office/word/2020/wordml/sdtdatahash" xmlns:w16se="http://schemas.microsoft.com/office/word/2015/wordml/symex" xmlns:wpg="http://schemas.microsoft.com/office/word/2010/wordprocessingGroup" xmlns:wpi="http://schemas.microsoft.com/office/word/2010/wordprocessingInk" xmlns:wne="http://schemas.microsoft.com/office/word/2006/wordml" xmlns:wps="http://schemas.microsoft.com/office/word/2010/wordprocessingShape" mc:Ignorable="w14 w15 w16se w16cid w16 w16cex w16sdtdh wp14">
   <w:endnote w:type="separator" w:id="-1">
     <w:p>
       <w:pPr>
@@ -2010,7 +2017,7 @@
 </file>
 
 <file path=word/footer1.xml><?xml version="1.0" encoding="utf-8"?>
-<w:ftr xmlns:wpc="http://schemas.microsoft.com/office/word/2010/wordprocessingCanvas" xmlns:cx="http://schemas.microsoft.com/office/drawing/2014/chartex" xmlns:cx1="http://schemas.microsoft.com/office/drawing/2015/9/8/chartex" xmlns:cx2="http://schemas.microsoft.com/office/drawing/2015/10/21/chartex" xmlns:cx3="http://schemas.microsoft.com/office/drawing/2016/5/9/chartex" xmlns:cx4="http://schemas.microsoft.com/office/drawing/2016/5/10/chartex" xmlns:cx5="http://schemas.microsoft.com/office/drawing/2016/5/11/chartex" xmlns:cx6="http://schemas.microsoft.com/office/drawing/2016/5/12/chartex" xmlns:cx7="http://schemas.microsoft.com/office/drawing/2016/5/13/chartex" xmlns:cx8="http://schemas.microsoft.com/office/drawing/2016/5/14/chartex" xmlns:mc="http://schemas.openxmlformats.org/markup-compatibility/2006" xmlns:aink="http://schemas.microsoft.com/office/drawing/2016/ink" xmlns:am3d="http://schemas.microsoft.com/office/drawing/2017/model3d" xmlns:o="urn:schemas-microsoft-com:office:office" xmlns:r="http://schemas.openxmlformats.org/officeDocument/2006/relationships" xmlns:m="http://schemas.openxmlformats.org/officeDocument/2006/math" xmlns:v="urn:schemas-microsoft-com:vml" xmlns:wp14="http://schemas.microsoft.com/office/word/2010/wordprocessingDrawing" xmlns:wp="http://schemas.openxmlformats.org/drawingml/2006/wordprocessingDrawing" xmlns:w10="urn:schemas-microsoft-com:office:word" xmlns:w="http://schemas.openxmlformats.org/wordprocessingml/2006/main" xmlns:w14="http://schemas.microsoft.com/office/word/2010/wordml" xmlns:w15="http://schemas.microsoft.com/office/word/2012/wordml" xmlns:w16cex="http://schemas.microsoft.com/office/word/2018/wordml/cex" xmlns:w16cid="http://schemas.microsoft.com/office/word/2016/wordml/cid" xmlns:w16="http://schemas.microsoft.com/office/word/2018/wordml" xmlns:w16se="http://schemas.microsoft.com/office/word/2015/wordml/symex" xmlns:wpg="http://schemas.microsoft.com/office/word/2010/wordprocessingGroup" xmlns:wpi="http://schemas.microsoft.com/office/word/2010/wordprocessingInk" xmlns:wne="http://schemas.microsoft.com/office/word/2006/wordml" xmlns:wps="http://schemas.microsoft.com/office/word/2010/wordprocessingShape" mc:Ignorable="w14 w15 w16se w16cid w16 w16cex wp14">
+<w:ftr xmlns:wpc="http://schemas.microsoft.com/office/word/2010/wordprocessingCanvas" xmlns:cx="http://schemas.microsoft.com/office/drawing/2014/chartex" xmlns:cx1="http://schemas.microsoft.com/office/drawing/2015/9/8/chartex" xmlns:cx2="http://schemas.microsoft.com/office/drawing/2015/10/21/chartex" xmlns:cx3="http://schemas.microsoft.com/office/drawing/2016/5/9/chartex" xmlns:cx4="http://schemas.microsoft.com/office/drawing/2016/5/10/chartex" xmlns:cx5="http://schemas.microsoft.com/office/drawing/2016/5/11/chartex" xmlns:cx6="http://schemas.microsoft.com/office/drawing/2016/5/12/chartex" xmlns:cx7="http://schemas.microsoft.com/office/drawing/2016/5/13/chartex" xmlns:cx8="http://schemas.microsoft.com/office/drawing/2016/5/14/chartex" xmlns:mc="http://schemas.openxmlformats.org/markup-compatibility/2006" xmlns:aink="http://schemas.microsoft.com/office/drawing/2016/ink" xmlns:am3d="http://schemas.microsoft.com/office/drawing/2017/model3d" xmlns:o="urn:schemas-microsoft-com:office:office" xmlns:r="http://schemas.openxmlformats.org/officeDocument/2006/relationships" xmlns:m="http://schemas.openxmlformats.org/officeDocument/2006/math" xmlns:v="urn:schemas-microsoft-com:vml" xmlns:wp14="http://schemas.microsoft.com/office/word/2010/wordprocessingDrawing" xmlns:wp="http://schemas.openxmlformats.org/drawingml/2006/wordprocessingDrawing" xmlns:w10="urn:schemas-microsoft-com:office:word" xmlns:w="http://schemas.openxmlformats.org/wordprocessingml/2006/main" xmlns:w14="http://schemas.microsoft.com/office/word/2010/wordml" xmlns:w15="http://schemas.microsoft.com/office/word/2012/wordml" xmlns:w16cex="http://schemas.microsoft.com/office/word/2018/wordml/cex" xmlns:w16cid="http://schemas.microsoft.com/office/word/2016/wordml/cid" xmlns:w16="http://schemas.microsoft.com/office/word/2018/wordml" xmlns:w16sdtdh="http://schemas.microsoft.com/office/word/2020/wordml/sdtdatahash" xmlns:w16se="http://schemas.microsoft.com/office/word/2015/wordml/symex" xmlns:wpg="http://schemas.microsoft.com/office/word/2010/wordprocessingGroup" xmlns:wpi="http://schemas.microsoft.com/office/word/2010/wordprocessingInk" xmlns:wne="http://schemas.microsoft.com/office/word/2006/wordml" xmlns:wps="http://schemas.microsoft.com/office/word/2010/wordprocessingShape" mc:Ignorable="w14 w15 w16se w16cid w16 w16cex w16sdtdh wp14">
   <w:p>
     <w:pPr>
       <w:pStyle w:val="Footer"/>
@@ -2035,20 +2042,32 @@
       <w:tab/>
     </w:r>
     <w:r>
-      <w:t>© ISO #### – All rights reserved</w:t>
+      <w:t>© ISO </w:t>
+    </w:r>
+    <w:r>
+      <w:t>2021</w:t>
+    </w:r>
+    <w:r>
+      <w:t> – All rights reserved</w:t>
     </w:r>
   </w:p>
 </w:ftr>
 </file>
 
 <file path=word/footer2.xml><?xml version="1.0" encoding="utf-8"?>
-<w:ftr xmlns:wpc="http://schemas.microsoft.com/office/word/2010/wordprocessingCanvas" xmlns:cx="http://schemas.microsoft.com/office/drawing/2014/chartex" xmlns:cx1="http://schemas.microsoft.com/office/drawing/2015/9/8/chartex" xmlns:cx2="http://schemas.microsoft.com/office/drawing/2015/10/21/chartex" xmlns:cx3="http://schemas.microsoft.com/office/drawing/2016/5/9/chartex" xmlns:cx4="http://schemas.microsoft.com/office/drawing/2016/5/10/chartex" xmlns:cx5="http://schemas.microsoft.com/office/drawing/2016/5/11/chartex" xmlns:cx6="http://schemas.microsoft.com/office/drawing/2016/5/12/chartex" xmlns:cx7="http://schemas.microsoft.com/office/drawing/2016/5/13/chartex" xmlns:cx8="http://schemas.microsoft.com/office/drawing/2016/5/14/chartex" xmlns:mc="http://schemas.openxmlformats.org/markup-compatibility/2006" xmlns:aink="http://schemas.microsoft.com/office/drawing/2016/ink" xmlns:am3d="http://schemas.microsoft.com/office/drawing/2017/model3d" xmlns:o="urn:schemas-microsoft-com:office:office" xmlns:r="http://schemas.openxmlformats.org/officeDocument/2006/relationships" xmlns:m="http://schemas.openxmlformats.org/officeDocument/2006/math" xmlns:v="urn:schemas-microsoft-com:vml" xmlns:wp14="http://schemas.microsoft.com/office/word/2010/wordprocessingDrawing" xmlns:wp="http://schemas.openxmlformats.org/drawingml/2006/wordprocessingDrawing" xmlns:w10="urn:schemas-microsoft-com:office:word" xmlns:w="http://schemas.openxmlformats.org/wordprocessingml/2006/main" xmlns:w14="http://schemas.microsoft.com/office/word/2010/wordml" xmlns:w15="http://schemas.microsoft.com/office/word/2012/wordml" xmlns:w16cex="http://schemas.microsoft.com/office/word/2018/wordml/cex" xmlns:w16cid="http://schemas.microsoft.com/office/word/2016/wordml/cid" xmlns:w16="http://schemas.microsoft.com/office/word/2018/wordml" xmlns:w16se="http://schemas.microsoft.com/office/word/2015/wordml/symex" xmlns:wpg="http://schemas.microsoft.com/office/word/2010/wordprocessingGroup" xmlns:wpi="http://schemas.microsoft.com/office/word/2010/wordprocessingInk" xmlns:wne="http://schemas.microsoft.com/office/word/2006/wordml" xmlns:wps="http://schemas.microsoft.com/office/word/2010/wordprocessingShape" mc:Ignorable="w14 w15 w16se w16cid w16 w16cex wp14">
+<w:ftr xmlns:wpc="http://schemas.microsoft.com/office/word/2010/wordprocessingCanvas" xmlns:cx="http://schemas.microsoft.com/office/drawing/2014/chartex" xmlns:cx1="http://schemas.microsoft.com/office/drawing/2015/9/8/chartex" xmlns:cx2="http://schemas.microsoft.com/office/drawing/2015/10/21/chartex" xmlns:cx3="http://schemas.microsoft.com/office/drawing/2016/5/9/chartex" xmlns:cx4="http://schemas.microsoft.com/office/drawing/2016/5/10/chartex" xmlns:cx5="http://schemas.microsoft.com/office/drawing/2016/5/11/chartex" xmlns:cx6="http://schemas.microsoft.com/office/drawing/2016/5/12/chartex" xmlns:cx7="http://schemas.microsoft.com/office/drawing/2016/5/13/chartex" xmlns:cx8="http://schemas.microsoft.com/office/drawing/2016/5/14/chartex" xmlns:mc="http://schemas.openxmlformats.org/markup-compatibility/2006" xmlns:aink="http://schemas.microsoft.com/office/drawing/2016/ink" xmlns:am3d="http://schemas.microsoft.com/office/drawing/2017/model3d" xmlns:o="urn:schemas-microsoft-com:office:office" xmlns:r="http://schemas.openxmlformats.org/officeDocument/2006/relationships" xmlns:m="http://schemas.openxmlformats.org/officeDocument/2006/math" xmlns:v="urn:schemas-microsoft-com:vml" xmlns:wp14="http://schemas.microsoft.com/office/word/2010/wordprocessingDrawing" xmlns:wp="http://schemas.openxmlformats.org/drawingml/2006/wordprocessingDrawing" xmlns:w10="urn:schemas-microsoft-com:office:word" xmlns:w="http://schemas.openxmlformats.org/wordprocessingml/2006/main" xmlns:w14="http://schemas.microsoft.com/office/word/2010/wordml" xmlns:w15="http://schemas.microsoft.com/office/word/2012/wordml" xmlns:w16cex="http://schemas.microsoft.com/office/word/2018/wordml/cex" xmlns:w16cid="http://schemas.microsoft.com/office/word/2016/wordml/cid" xmlns:w16="http://schemas.microsoft.com/office/word/2018/wordml" xmlns:w16sdtdh="http://schemas.microsoft.com/office/word/2020/wordml/sdtdatahash" xmlns:w16se="http://schemas.microsoft.com/office/word/2015/wordml/symex" xmlns:wpg="http://schemas.microsoft.com/office/word/2010/wordprocessingGroup" xmlns:wpi="http://schemas.microsoft.com/office/word/2010/wordprocessingInk" xmlns:wne="http://schemas.microsoft.com/office/word/2006/wordml" xmlns:wps="http://schemas.microsoft.com/office/word/2010/wordprocessingShape" mc:Ignorable="w14 w15 w16se w16cid w16 w16cex w16sdtdh wp14">
   <w:p>
     <w:pPr>
       <w:pStyle w:val="Footer"/>
     </w:pPr>
     <w:r>
-      <w:t>© ISO #### – All rights reserved</w:t>
+      <w:t>© ISO </w:t>
+    </w:r>
+    <w:r>
+      <w:t>2021</w:t>
+    </w:r>
+    <w:r>
+      <w:t> – All rights reserved</w:t>
     </w:r>
     <w:r>
       <w:tab/>
@@ -2073,7 +2092,7 @@
 </file>
 
 <file path=word/footnotes.xml><?xml version="1.0" encoding="utf-8"?>
-<w:footnotes xmlns:wpc="http://schemas.microsoft.com/office/word/2010/wordprocessingCanvas" xmlns:cx="http://schemas.microsoft.com/office/drawing/2014/chartex" xmlns:cx1="http://schemas.microsoft.com/office/drawing/2015/9/8/chartex" xmlns:cx2="http://schemas.microsoft.com/office/drawing/2015/10/21/chartex" xmlns:cx3="http://schemas.microsoft.com/office/drawing/2016/5/9/chartex" xmlns:cx4="http://schemas.microsoft.com/office/drawing/2016/5/10/chartex" xmlns:cx5="http://schemas.microsoft.com/office/drawing/2016/5/11/chartex" xmlns:cx6="http://schemas.microsoft.com/office/drawing/2016/5/12/chartex" xmlns:cx7="http://schemas.microsoft.com/office/drawing/2016/5/13/chartex" xmlns:cx8="http://schemas.microsoft.com/office/drawing/2016/5/14/chartex" xmlns:mc="http://schemas.openxmlformats.org/markup-compatibility/2006" xmlns:aink="http://schemas.microsoft.com/office/drawing/2016/ink" xmlns:am3d="http://schemas.microsoft.com/office/drawing/2017/model3d" xmlns:o="urn:schemas-microsoft-com:office:office" xmlns:r="http://schemas.openxmlformats.org/officeDocument/2006/relationships" xmlns:m="http://schemas.openxmlformats.org/officeDocument/2006/math" xmlns:v="urn:schemas-microsoft-com:vml" xmlns:wp14="http://schemas.microsoft.com/office/word/2010/wordprocessingDrawing" xmlns:wp="http://schemas.openxmlformats.org/drawingml/2006/wordprocessingDrawing" xmlns:w10="urn:schemas-microsoft-com:office:word" xmlns:w="http://schemas.openxmlformats.org/wordprocessingml/2006/main" xmlns:w14="http://schemas.microsoft.com/office/word/2010/wordml" xmlns:w15="http://schemas.microsoft.com/office/word/2012/wordml" xmlns:w16cex="http://schemas.microsoft.com/office/word/2018/wordml/cex" xmlns:w16cid="http://schemas.microsoft.com/office/word/2016/wordml/cid" xmlns:w16="http://schemas.microsoft.com/office/word/2018/wordml" xmlns:w16se="http://schemas.microsoft.com/office/word/2015/wordml/symex" xmlns:wpg="http://schemas.microsoft.com/office/word/2010/wordprocessingGroup" xmlns:wpi="http://schemas.microsoft.com/office/word/2010/wordprocessingInk" xmlns:wne="http://schemas.microsoft.com/office/word/2006/wordml" xmlns:wps="http://schemas.microsoft.com/office/word/2010/wordprocessingShape" mc:Ignorable="w14 w15 w16se w16cid w16 w16cex wp14">
+<w:footnotes xmlns:wpc="http://schemas.microsoft.com/office/word/2010/wordprocessingCanvas" xmlns:cx="http://schemas.microsoft.com/office/drawing/2014/chartex" xmlns:cx1="http://schemas.microsoft.com/office/drawing/2015/9/8/chartex" xmlns:cx2="http://schemas.microsoft.com/office/drawing/2015/10/21/chartex" xmlns:cx3="http://schemas.microsoft.com/office/drawing/2016/5/9/chartex" xmlns:cx4="http://schemas.microsoft.com/office/drawing/2016/5/10/chartex" xmlns:cx5="http://schemas.microsoft.com/office/drawing/2016/5/11/chartex" xmlns:cx6="http://schemas.microsoft.com/office/drawing/2016/5/12/chartex" xmlns:cx7="http://schemas.microsoft.com/office/drawing/2016/5/13/chartex" xmlns:cx8="http://schemas.microsoft.com/office/drawing/2016/5/14/chartex" xmlns:mc="http://schemas.openxmlformats.org/markup-compatibility/2006" xmlns:aink="http://schemas.microsoft.com/office/drawing/2016/ink" xmlns:am3d="http://schemas.microsoft.com/office/drawing/2017/model3d" xmlns:o="urn:schemas-microsoft-com:office:office" xmlns:r="http://schemas.openxmlformats.org/officeDocument/2006/relationships" xmlns:m="http://schemas.openxmlformats.org/officeDocument/2006/math" xmlns:v="urn:schemas-microsoft-com:vml" xmlns:wp14="http://schemas.microsoft.com/office/word/2010/wordprocessingDrawing" xmlns:wp="http://schemas.openxmlformats.org/drawingml/2006/wordprocessingDrawing" xmlns:w10="urn:schemas-microsoft-com:office:word" xmlns:w="http://schemas.openxmlformats.org/wordprocessingml/2006/main" xmlns:w14="http://schemas.microsoft.com/office/word/2010/wordml" xmlns:w15="http://schemas.microsoft.com/office/word/2012/wordml" xmlns:w16cex="http://schemas.microsoft.com/office/word/2018/wordml/cex" xmlns:w16cid="http://schemas.microsoft.com/office/word/2016/wordml/cid" xmlns:w16="http://schemas.microsoft.com/office/word/2018/wordml" xmlns:w16sdtdh="http://schemas.microsoft.com/office/word/2020/wordml/sdtdatahash" xmlns:w16se="http://schemas.microsoft.com/office/word/2015/wordml/symex" xmlns:wpg="http://schemas.microsoft.com/office/word/2010/wordprocessingGroup" xmlns:wpi="http://schemas.microsoft.com/office/word/2010/wordprocessingInk" xmlns:wne="http://schemas.microsoft.com/office/word/2006/wordml" xmlns:wps="http://schemas.microsoft.com/office/word/2010/wordprocessingShape" mc:Ignorable="w14 w15 w16se w16cid w16 w16cex w16sdtdh wp14">
   <w:footnote w:type="separator" w:id="-1">
     <w:p>
       <w:r>
@@ -2118,7 +2137,7 @@
 </file>
 
 <file path=word/header1.xml><?xml version="1.0" encoding="utf-8"?>
-<w:hdr xmlns:wpc="http://schemas.microsoft.com/office/word/2010/wordprocessingCanvas" xmlns:cx="http://schemas.microsoft.com/office/drawing/2014/chartex" xmlns:cx1="http://schemas.microsoft.com/office/drawing/2015/9/8/chartex" xmlns:cx2="http://schemas.microsoft.com/office/drawing/2015/10/21/chartex" xmlns:cx3="http://schemas.microsoft.com/office/drawing/2016/5/9/chartex" xmlns:cx4="http://schemas.microsoft.com/office/drawing/2016/5/10/chartex" xmlns:cx5="http://schemas.microsoft.com/office/drawing/2016/5/11/chartex" xmlns:cx6="http://schemas.microsoft.com/office/drawing/2016/5/12/chartex" xmlns:cx7="http://schemas.microsoft.com/office/drawing/2016/5/13/chartex" xmlns:cx8="http://schemas.microsoft.com/office/drawing/2016/5/14/chartex" xmlns:mc="http://schemas.openxmlformats.org/markup-compatibility/2006" xmlns:aink="http://schemas.microsoft.com/office/drawing/2016/ink" xmlns:am3d="http://schemas.microsoft.com/office/drawing/2017/model3d" xmlns:o="urn:schemas-microsoft-com:office:office" xmlns:r="http://schemas.openxmlformats.org/officeDocument/2006/relationships" xmlns:m="http://schemas.openxmlformats.org/officeDocument/2006/math" xmlns:v="urn:schemas-microsoft-com:vml" xmlns:wp14="http://schemas.microsoft.com/office/word/2010/wordprocessingDrawing" xmlns:wp="http://schemas.openxmlformats.org/drawingml/2006/wordprocessingDrawing" xmlns:w10="urn:schemas-microsoft-com:office:word" xmlns:w="http://schemas.openxmlformats.org/wordprocessingml/2006/main" xmlns:w14="http://schemas.microsoft.com/office/word/2010/wordml" xmlns:w15="http://schemas.microsoft.com/office/word/2012/wordml" xmlns:w16cex="http://schemas.microsoft.com/office/word/2018/wordml/cex" xmlns:w16cid="http://schemas.microsoft.com/office/word/2016/wordml/cid" xmlns:w16="http://schemas.microsoft.com/office/word/2018/wordml" xmlns:w16se="http://schemas.microsoft.com/office/word/2015/wordml/symex" xmlns:wpg="http://schemas.microsoft.com/office/word/2010/wordprocessingGroup" xmlns:wpi="http://schemas.microsoft.com/office/word/2010/wordprocessingInk" xmlns:wne="http://schemas.microsoft.com/office/word/2006/wordml" xmlns:wps="http://schemas.microsoft.com/office/word/2010/wordprocessingShape" mc:Ignorable="w14 w15 w16se w16cid w16 w16cex wp14">
+<w:hdr xmlns:wpc="http://schemas.microsoft.com/office/word/2010/wordprocessingCanvas" xmlns:cx="http://schemas.microsoft.com/office/drawing/2014/chartex" xmlns:cx1="http://schemas.microsoft.com/office/drawing/2015/9/8/chartex" xmlns:cx2="http://schemas.microsoft.com/office/drawing/2015/10/21/chartex" xmlns:cx3="http://schemas.microsoft.com/office/drawing/2016/5/9/chartex" xmlns:cx4="http://schemas.microsoft.com/office/drawing/2016/5/10/chartex" xmlns:cx5="http://schemas.microsoft.com/office/drawing/2016/5/11/chartex" xmlns:cx6="http://schemas.microsoft.com/office/drawing/2016/5/12/chartex" xmlns:cx7="http://schemas.microsoft.com/office/drawing/2016/5/13/chartex" xmlns:cx8="http://schemas.microsoft.com/office/drawing/2016/5/14/chartex" xmlns:mc="http://schemas.openxmlformats.org/markup-compatibility/2006" xmlns:aink="http://schemas.microsoft.com/office/drawing/2016/ink" xmlns:am3d="http://schemas.microsoft.com/office/drawing/2017/model3d" xmlns:o="urn:schemas-microsoft-com:office:office" xmlns:r="http://schemas.openxmlformats.org/officeDocument/2006/relationships" xmlns:m="http://schemas.openxmlformats.org/officeDocument/2006/math" xmlns:v="urn:schemas-microsoft-com:vml" xmlns:wp14="http://schemas.microsoft.com/office/word/2010/wordprocessingDrawing" xmlns:wp="http://schemas.openxmlformats.org/drawingml/2006/wordprocessingDrawing" xmlns:w10="urn:schemas-microsoft-com:office:word" xmlns:w="http://schemas.openxmlformats.org/wordprocessingml/2006/main" xmlns:w14="http://schemas.microsoft.com/office/word/2010/wordml" xmlns:w15="http://schemas.microsoft.com/office/word/2012/wordml" xmlns:w16cex="http://schemas.microsoft.com/office/word/2018/wordml/cex" xmlns:w16cid="http://schemas.microsoft.com/office/word/2016/wordml/cid" xmlns:w16="http://schemas.microsoft.com/office/word/2018/wordml" xmlns:w16sdtdh="http://schemas.microsoft.com/office/word/2020/wordml/sdtdatahash" xmlns:w16se="http://schemas.microsoft.com/office/word/2015/wordml/symex" xmlns:wpg="http://schemas.microsoft.com/office/word/2010/wordprocessingGroup" xmlns:wpi="http://schemas.microsoft.com/office/word/2010/wordprocessingInk" xmlns:wne="http://schemas.microsoft.com/office/word/2006/wordml" xmlns:wps="http://schemas.microsoft.com/office/word/2010/wordprocessingShape" mc:Ignorable="w14 w15 w16se w16cid w16 w16cex w16sdtdh wp14">
   <w:p>
     <w:pPr>
       <w:pStyle w:val="Header"/>
@@ -2131,26 +2150,44 @@
       <w:rPr>
         <w:b/>
       </w:rPr>
-      <w:t>ISO</w:t>
+      <w:t>ISO </w:t>
     </w:r>
     <w:r>
       <w:rPr>
         <w:b/>
       </w:rPr>
-      <w:t>/DIS</w:t>
+      <w:t>3531</w:t>
     </w:r>
     <w:r>
       <w:rPr>
         <w:b/>
       </w:rPr>
-      <w:t> #####-#:####(X)</w:t>
+      <w:t>-</w:t>
+    </w:r>
+    <w:r>
+      <w:rPr>
+        <w:b/>
+      </w:rPr>
+      <w:t>X</w:t>
+    </w:r>
+    <w:r>
+      <w:rPr>
+        <w:b/>
+      </w:rPr>
+      <w:t>:</w:t>
+    </w:r>
+    <w:r>
+      <w:rPr>
+        <w:b/>
+      </w:rPr>
+      <w:t>2021</w:t>
     </w:r>
   </w:p>
 </w:hdr>
 </file>
 
 <file path=word/header2.xml><?xml version="1.0" encoding="utf-8"?>
-<w:hdr xmlns:wpc="http://schemas.microsoft.com/office/word/2010/wordprocessingCanvas" xmlns:cx="http://schemas.microsoft.com/office/drawing/2014/chartex" xmlns:cx1="http://schemas.microsoft.com/office/drawing/2015/9/8/chartex" xmlns:cx2="http://schemas.microsoft.com/office/drawing/2015/10/21/chartex" xmlns:cx3="http://schemas.microsoft.com/office/drawing/2016/5/9/chartex" xmlns:cx4="http://schemas.microsoft.com/office/drawing/2016/5/10/chartex" xmlns:cx5="http://schemas.microsoft.com/office/drawing/2016/5/11/chartex" xmlns:cx6="http://schemas.microsoft.com/office/drawing/2016/5/12/chartex" xmlns:cx7="http://schemas.microsoft.com/office/drawing/2016/5/13/chartex" xmlns:cx8="http://schemas.microsoft.com/office/drawing/2016/5/14/chartex" xmlns:mc="http://schemas.openxmlformats.org/markup-compatibility/2006" xmlns:aink="http://schemas.microsoft.com/office/drawing/2016/ink" xmlns:am3d="http://schemas.microsoft.com/office/drawing/2017/model3d" xmlns:o="urn:schemas-microsoft-com:office:office" xmlns:r="http://schemas.openxmlformats.org/officeDocument/2006/relationships" xmlns:m="http://schemas.openxmlformats.org/officeDocument/2006/math" xmlns:v="urn:schemas-microsoft-com:vml" xmlns:wp14="http://schemas.microsoft.com/office/word/2010/wordprocessingDrawing" xmlns:wp="http://schemas.openxmlformats.org/drawingml/2006/wordprocessingDrawing" xmlns:w10="urn:schemas-microsoft-com:office:word" xmlns:w="http://schemas.openxmlformats.org/wordprocessingml/2006/main" xmlns:w14="http://schemas.microsoft.com/office/word/2010/wordml" xmlns:w15="http://schemas.microsoft.com/office/word/2012/wordml" xmlns:w16cex="http://schemas.microsoft.com/office/word/2018/wordml/cex" xmlns:w16cid="http://schemas.microsoft.com/office/word/2016/wordml/cid" xmlns:w16="http://schemas.microsoft.com/office/word/2018/wordml" xmlns:w16se="http://schemas.microsoft.com/office/word/2015/wordml/symex" xmlns:wpg="http://schemas.microsoft.com/office/word/2010/wordprocessingGroup" xmlns:wpi="http://schemas.microsoft.com/office/word/2010/wordprocessingInk" xmlns:wne="http://schemas.microsoft.com/office/word/2006/wordml" xmlns:wps="http://schemas.microsoft.com/office/word/2010/wordprocessingShape" mc:Ignorable="w14 w15 w16se w16cid w16 w16cex wp14">
+<w:hdr xmlns:wpc="http://schemas.microsoft.com/office/word/2010/wordprocessingCanvas" xmlns:cx="http://schemas.microsoft.com/office/drawing/2014/chartex" xmlns:cx1="http://schemas.microsoft.com/office/drawing/2015/9/8/chartex" xmlns:cx2="http://schemas.microsoft.com/office/drawing/2015/10/21/chartex" xmlns:cx3="http://schemas.microsoft.com/office/drawing/2016/5/9/chartex" xmlns:cx4="http://schemas.microsoft.com/office/drawing/2016/5/10/chartex" xmlns:cx5="http://schemas.microsoft.com/office/drawing/2016/5/11/chartex" xmlns:cx6="http://schemas.microsoft.com/office/drawing/2016/5/12/chartex" xmlns:cx7="http://schemas.microsoft.com/office/drawing/2016/5/13/chartex" xmlns:cx8="http://schemas.microsoft.com/office/drawing/2016/5/14/chartex" xmlns:mc="http://schemas.openxmlformats.org/markup-compatibility/2006" xmlns:aink="http://schemas.microsoft.com/office/drawing/2016/ink" xmlns:am3d="http://schemas.microsoft.com/office/drawing/2017/model3d" xmlns:o="urn:schemas-microsoft-com:office:office" xmlns:r="http://schemas.openxmlformats.org/officeDocument/2006/relationships" xmlns:m="http://schemas.openxmlformats.org/officeDocument/2006/math" xmlns:v="urn:schemas-microsoft-com:vml" xmlns:wp14="http://schemas.microsoft.com/office/word/2010/wordprocessingDrawing" xmlns:wp="http://schemas.openxmlformats.org/drawingml/2006/wordprocessingDrawing" xmlns:w10="urn:schemas-microsoft-com:office:word" xmlns:w="http://schemas.openxmlformats.org/wordprocessingml/2006/main" xmlns:w14="http://schemas.microsoft.com/office/word/2010/wordml" xmlns:w15="http://schemas.microsoft.com/office/word/2012/wordml" xmlns:w16cex="http://schemas.microsoft.com/office/word/2018/wordml/cex" xmlns:w16cid="http://schemas.microsoft.com/office/word/2016/wordml/cid" xmlns:w16="http://schemas.microsoft.com/office/word/2018/wordml" xmlns:w16sdtdh="http://schemas.microsoft.com/office/word/2020/wordml/sdtdatahash" xmlns:w16se="http://schemas.microsoft.com/office/word/2015/wordml/symex" xmlns:wpg="http://schemas.microsoft.com/office/word/2010/wordprocessingGroup" xmlns:wpi="http://schemas.microsoft.com/office/word/2010/wordprocessingInk" xmlns:wne="http://schemas.microsoft.com/office/word/2006/wordml" xmlns:wps="http://schemas.microsoft.com/office/word/2010/wordprocessingShape" mc:Ignorable="w14 w15 w16se w16cid w16 w16cex w16sdtdh wp14">
   <w:p>
     <w:pPr>
       <w:pStyle w:val="Header"/>
@@ -2164,26 +2201,44 @@
       <w:rPr>
         <w:b/>
       </w:rPr>
-      <w:t>ISO</w:t>
+      <w:t>ISO </w:t>
     </w:r>
     <w:r>
       <w:rPr>
         <w:b/>
       </w:rPr>
-      <w:t>/DIS</w:t>
+      <w:t>3531</w:t>
     </w:r>
     <w:r>
       <w:rPr>
         <w:b/>
       </w:rPr>
-      <w:t> #####-#:####(X)</w:t>
+      <w:t>-</w:t>
+    </w:r>
+    <w:r>
+      <w:rPr>
+        <w:b/>
+      </w:rPr>
+      <w:t>X</w:t>
+    </w:r>
+    <w:r>
+      <w:rPr>
+        <w:b/>
+      </w:rPr>
+      <w:t>:</w:t>
+    </w:r>
+    <w:r>
+      <w:rPr>
+        <w:b/>
+      </w:rPr>
+      <w:t>2021</w:t>
     </w:r>
   </w:p>
 </w:hdr>
 </file>
 
 <file path=word/header3.xml><?xml version="1.0" encoding="utf-8"?>
-<w:hdr xmlns:wpc="http://schemas.microsoft.com/office/word/2010/wordprocessingCanvas" xmlns:cx="http://schemas.microsoft.com/office/drawing/2014/chartex" xmlns:cx1="http://schemas.microsoft.com/office/drawing/2015/9/8/chartex" xmlns:cx2="http://schemas.microsoft.com/office/drawing/2015/10/21/chartex" xmlns:cx3="http://schemas.microsoft.com/office/drawing/2016/5/9/chartex" xmlns:cx4="http://schemas.microsoft.com/office/drawing/2016/5/10/chartex" xmlns:cx5="http://schemas.microsoft.com/office/drawing/2016/5/11/chartex" xmlns:cx6="http://schemas.microsoft.com/office/drawing/2016/5/12/chartex" xmlns:cx7="http://schemas.microsoft.com/office/drawing/2016/5/13/chartex" xmlns:cx8="http://schemas.microsoft.com/office/drawing/2016/5/14/chartex" xmlns:mc="http://schemas.openxmlformats.org/markup-compatibility/2006" xmlns:aink="http://schemas.microsoft.com/office/drawing/2016/ink" xmlns:am3d="http://schemas.microsoft.com/office/drawing/2017/model3d" xmlns:o="urn:schemas-microsoft-com:office:office" xmlns:r="http://schemas.openxmlformats.org/officeDocument/2006/relationships" xmlns:m="http://schemas.openxmlformats.org/officeDocument/2006/math" xmlns:v="urn:schemas-microsoft-com:vml" xmlns:wp14="http://schemas.microsoft.com/office/word/2010/wordprocessingDrawing" xmlns:wp="http://schemas.openxmlformats.org/drawingml/2006/wordprocessingDrawing" xmlns:w10="urn:schemas-microsoft-com:office:word" xmlns:w="http://schemas.openxmlformats.org/wordprocessingml/2006/main" xmlns:w14="http://schemas.microsoft.com/office/word/2010/wordml" xmlns:w15="http://schemas.microsoft.com/office/word/2012/wordml" xmlns:w16cex="http://schemas.microsoft.com/office/word/2018/wordml/cex" xmlns:w16cid="http://schemas.microsoft.com/office/word/2016/wordml/cid" xmlns:w16="http://schemas.microsoft.com/office/word/2018/wordml" xmlns:w16se="http://schemas.microsoft.com/office/word/2015/wordml/symex" xmlns:wpg="http://schemas.microsoft.com/office/word/2010/wordprocessingGroup" xmlns:wpi="http://schemas.microsoft.com/office/word/2010/wordprocessingInk" xmlns:wne="http://schemas.microsoft.com/office/word/2006/wordml" xmlns:wps="http://schemas.microsoft.com/office/word/2010/wordprocessingShape" mc:Ignorable="w14 w15 w16se w16cid w16 w16cex wp14">
+<w:hdr xmlns:wpc="http://schemas.microsoft.com/office/word/2010/wordprocessingCanvas" xmlns:cx="http://schemas.microsoft.com/office/drawing/2014/chartex" xmlns:cx1="http://schemas.microsoft.com/office/drawing/2015/9/8/chartex" xmlns:cx2="http://schemas.microsoft.com/office/drawing/2015/10/21/chartex" xmlns:cx3="http://schemas.microsoft.com/office/drawing/2016/5/9/chartex" xmlns:cx4="http://schemas.microsoft.com/office/drawing/2016/5/10/chartex" xmlns:cx5="http://schemas.microsoft.com/office/drawing/2016/5/11/chartex" xmlns:cx6="http://schemas.microsoft.com/office/drawing/2016/5/12/chartex" xmlns:cx7="http://schemas.microsoft.com/office/drawing/2016/5/13/chartex" xmlns:cx8="http://schemas.microsoft.com/office/drawing/2016/5/14/chartex" xmlns:mc="http://schemas.openxmlformats.org/markup-compatibility/2006" xmlns:aink="http://schemas.microsoft.com/office/drawing/2016/ink" xmlns:am3d="http://schemas.microsoft.com/office/drawing/2017/model3d" xmlns:o="urn:schemas-microsoft-com:office:office" xmlns:r="http://schemas.openxmlformats.org/officeDocument/2006/relationships" xmlns:m="http://schemas.openxmlformats.org/officeDocument/2006/math" xmlns:v="urn:schemas-microsoft-com:vml" xmlns:wp14="http://schemas.microsoft.com/office/word/2010/wordprocessingDrawing" xmlns:wp="http://schemas.openxmlformats.org/drawingml/2006/wordprocessingDrawing" xmlns:w10="urn:schemas-microsoft-com:office:word" xmlns:w="http://schemas.openxmlformats.org/wordprocessingml/2006/main" xmlns:w14="http://schemas.microsoft.com/office/word/2010/wordml" xmlns:w15="http://schemas.microsoft.com/office/word/2012/wordml" xmlns:w16cex="http://schemas.microsoft.com/office/word/2018/wordml/cex" xmlns:w16cid="http://schemas.microsoft.com/office/word/2016/wordml/cid" xmlns:w16="http://schemas.microsoft.com/office/word/2018/wordml" xmlns:w16sdtdh="http://schemas.microsoft.com/office/word/2020/wordml/sdtdatahash" xmlns:w16se="http://schemas.microsoft.com/office/word/2015/wordml/symex" xmlns:wpg="http://schemas.microsoft.com/office/word/2010/wordprocessingGroup" xmlns:wpi="http://schemas.microsoft.com/office/word/2010/wordprocessingInk" xmlns:wne="http://schemas.microsoft.com/office/word/2006/wordml" xmlns:wps="http://schemas.microsoft.com/office/word/2010/wordprocessingShape" mc:Ignorable="w14 w15 w16se w16cid w16 w16cex w16sdtdh wp14">
   <w:p>
     <w:pPr>
       <w:pStyle w:val="BodyText"/>
@@ -2199,7 +2254,19 @@
       <w:rPr>
         <w:szCs w:val="20"/>
       </w:rPr>
-      <w:t>© ISO #### – All rights reserve</w:t>
+      <w:t>© ISO </w:t>
+    </w:r>
+    <w:r>
+      <w:rPr>
+        <w:szCs w:val="20"/>
+      </w:rPr>
+      <w:t>2021</w:t>
+    </w:r>
+    <w:r>
+      <w:rPr>
+        <w:szCs w:val="20"/>
+      </w:rPr>
+      <w:t> – All rights reserve</w:t>
     </w:r>
     <w:r>
       <w:rPr>
@@ -2240,7 +2307,7 @@
         <w:sz w:val="28"/>
         <w:szCs w:val="28"/>
       </w:rPr>
-      <w:t>/DIS</w:t>
+      <w:t xml:space="preserve"> 3531</w:t>
     </w:r>
     <w:r>
       <w:rPr>
@@ -2249,7 +2316,34 @@
         <w:sz w:val="28"/>
         <w:szCs w:val="28"/>
       </w:rPr>
-      <w:t> #####-#:####(X)</w:t>
+      <w:t>-</w:t>
+    </w:r>
+    <w:r>
+      <w:rPr>
+        <w:b/>
+        <w:noProof/>
+        <w:sz w:val="28"/>
+        <w:szCs w:val="28"/>
+      </w:rPr>
+      <w:t>X</w:t>
+    </w:r>
+    <w:r>
+      <w:rPr>
+        <w:b/>
+        <w:noProof/>
+        <w:sz w:val="28"/>
+        <w:szCs w:val="28"/>
+      </w:rPr>
+      <w:t>:</w:t>
+    </w:r>
+    <w:r>
+      <w:rPr>
+        <w:b/>
+        <w:noProof/>
+        <w:sz w:val="28"/>
+        <w:szCs w:val="28"/>
+      </w:rPr>
+      <w:t>2021</w:t>
     </w:r>
   </w:p>
   <w:p>
@@ -2270,7 +2364,7 @@
       <w:rPr>
         <w:noProof/>
       </w:rPr>
-      <w:t>###</w:t>
+      <w:t>68</w:t>
     </w:r>
     <w:r>
       <w:t>/SC </w:t>
@@ -2279,10 +2373,7 @@
       <w:rPr>
         <w:noProof/>
       </w:rPr>
-      <w:t>##</w:t>
-    </w:r>
-    <w:r>
-      <w:t>/WG #</w:t>
+      <w:t>9</w:t>
     </w:r>
   </w:p>
   <w:p>
@@ -2297,10 +2388,7 @@
       <w:t xml:space="preserve">Secretariat: </w:t>
     </w:r>
     <w:r>
-      <w:rPr>
-        <w:noProof/>
-      </w:rPr>
-      <w:t>XXXX</w:t>
+      <w:t>AFNOR</w:t>
     </w:r>
     <w:r>
       <w:t xml:space="preserve"> </w:t>
@@ -2310,7 +2398,7 @@
 </file>
 
 <file path=word/numbering.xml><?xml version="1.0" encoding="utf-8"?>
-<w:numbering xmlns:wpc="http://schemas.microsoft.com/office/word/2010/wordprocessingCanvas" xmlns:cx="http://schemas.microsoft.com/office/drawing/2014/chartex" xmlns:cx1="http://schemas.microsoft.com/office/drawing/2015/9/8/chartex" xmlns:cx2="http://schemas.microsoft.com/office/drawing/2015/10/21/chartex" xmlns:cx3="http://schemas.microsoft.com/office/drawing/2016/5/9/chartex" xmlns:cx4="http://schemas.microsoft.com/office/drawing/2016/5/10/chartex" xmlns:cx5="http://schemas.microsoft.com/office/drawing/2016/5/11/chartex" xmlns:cx6="http://schemas.microsoft.com/office/drawing/2016/5/12/chartex" xmlns:cx7="http://schemas.microsoft.com/office/drawing/2016/5/13/chartex" xmlns:cx8="http://schemas.microsoft.com/office/drawing/2016/5/14/chartex" xmlns:mc="http://schemas.openxmlformats.org/markup-compatibility/2006" xmlns:aink="http://schemas.microsoft.com/office/drawing/2016/ink" xmlns:am3d="http://schemas.microsoft.com/office/drawing/2017/model3d" xmlns:o="urn:schemas-microsoft-com:office:office" xmlns:r="http://schemas.openxmlformats.org/officeDocument/2006/relationships" xmlns:m="http://schemas.openxmlformats.org/officeDocument/2006/math" xmlns:v="urn:schemas-microsoft-com:vml" xmlns:wp14="http://schemas.microsoft.com/office/word/2010/wordprocessingDrawing" xmlns:wp="http://schemas.openxmlformats.org/drawingml/2006/wordprocessingDrawing" xmlns:w10="urn:schemas-microsoft-com:office:word" xmlns:w="http://schemas.openxmlformats.org/wordprocessingml/2006/main" xmlns:w14="http://schemas.microsoft.com/office/word/2010/wordml" xmlns:w15="http://schemas.microsoft.com/office/word/2012/wordml" xmlns:w16cex="http://schemas.microsoft.com/office/word/2018/wordml/cex" xmlns:w16cid="http://schemas.microsoft.com/office/word/2016/wordml/cid" xmlns:w16="http://schemas.microsoft.com/office/word/2018/wordml" xmlns:w16se="http://schemas.microsoft.com/office/word/2015/wordml/symex" xmlns:wpg="http://schemas.microsoft.com/office/word/2010/wordprocessingGroup" xmlns:wpi="http://schemas.microsoft.com/office/word/2010/wordprocessingInk" xmlns:wne="http://schemas.microsoft.com/office/word/2006/wordml" xmlns:wps="http://schemas.microsoft.com/office/word/2010/wordprocessingShape" mc:Ignorable="w14 w15 w16se w16cid w16 w16cex wp14">
+<w:numbering xmlns:wpc="http://schemas.microsoft.com/office/word/2010/wordprocessingCanvas" xmlns:cx="http://schemas.microsoft.com/office/drawing/2014/chartex" xmlns:cx1="http://schemas.microsoft.com/office/drawing/2015/9/8/chartex" xmlns:cx2="http://schemas.microsoft.com/office/drawing/2015/10/21/chartex" xmlns:cx3="http://schemas.microsoft.com/office/drawing/2016/5/9/chartex" xmlns:cx4="http://schemas.microsoft.com/office/drawing/2016/5/10/chartex" xmlns:cx5="http://schemas.microsoft.com/office/drawing/2016/5/11/chartex" xmlns:cx6="http://schemas.microsoft.com/office/drawing/2016/5/12/chartex" xmlns:cx7="http://schemas.microsoft.com/office/drawing/2016/5/13/chartex" xmlns:cx8="http://schemas.microsoft.com/office/drawing/2016/5/14/chartex" xmlns:mc="http://schemas.openxmlformats.org/markup-compatibility/2006" xmlns:aink="http://schemas.microsoft.com/office/drawing/2016/ink" xmlns:am3d="http://schemas.microsoft.com/office/drawing/2017/model3d" xmlns:o="urn:schemas-microsoft-com:office:office" xmlns:r="http://schemas.openxmlformats.org/officeDocument/2006/relationships" xmlns:m="http://schemas.openxmlformats.org/officeDocument/2006/math" xmlns:v="urn:schemas-microsoft-com:vml" xmlns:wp14="http://schemas.microsoft.com/office/word/2010/wordprocessingDrawing" xmlns:wp="http://schemas.openxmlformats.org/drawingml/2006/wordprocessingDrawing" xmlns:w10="urn:schemas-microsoft-com:office:word" xmlns:w="http://schemas.openxmlformats.org/wordprocessingml/2006/main" xmlns:w14="http://schemas.microsoft.com/office/word/2010/wordml" xmlns:w15="http://schemas.microsoft.com/office/word/2012/wordml" xmlns:w16cex="http://schemas.microsoft.com/office/word/2018/wordml/cex" xmlns:w16cid="http://schemas.microsoft.com/office/word/2016/wordml/cid" xmlns:w16="http://schemas.microsoft.com/office/word/2018/wordml" xmlns:w16sdtdh="http://schemas.microsoft.com/office/word/2020/wordml/sdtdatahash" xmlns:w16se="http://schemas.microsoft.com/office/word/2015/wordml/symex" xmlns:wpg="http://schemas.microsoft.com/office/word/2010/wordprocessingGroup" xmlns:wpi="http://schemas.microsoft.com/office/word/2010/wordprocessingInk" xmlns:wne="http://schemas.microsoft.com/office/word/2006/wordml" xmlns:wps="http://schemas.microsoft.com/office/word/2010/wordprocessingShape" mc:Ignorable="w14 w15 w16se w16cid w16 w16cex w16sdtdh wp14">
   <w:abstractNum w:abstractNumId="0" w15:restartNumberingAfterBreak="0">
     <w:nsid w:val="EA454B4C"/>
     <w:multiLevelType w:val="multilevel"/>
@@ -2740,6 +2828,101 @@
     </w:lvl>
   </w:abstractNum>
   <w:abstractNum w:abstractNumId="12" w15:restartNumberingAfterBreak="0">
+    <w:nsid w:val="02F92994"/>
+    <w:multiLevelType w:val="multilevel"/>
+    <w:tmpl w:val="7F1CFD04"/>
+    <w:lvl w:ilvl="0">
+      <w:start w:val="1"/>
+      <w:numFmt w:val="decimal"/>
+      <w:pStyle w:val="Heading1"/>
+      <w:lvlText w:val="%1"/>
+      <w:lvlJc w:val="left"/>
+      <w:pPr>
+        <w:ind w:left="432" w:hanging="432"/>
+      </w:pPr>
+    </w:lvl>
+    <w:lvl w:ilvl="1">
+      <w:start w:val="1"/>
+      <w:numFmt w:val="decimal"/>
+      <w:pStyle w:val="Heading2"/>
+      <w:lvlText w:val="%1.%2"/>
+      <w:lvlJc w:val="left"/>
+      <w:pPr>
+        <w:ind w:left="576" w:hanging="576"/>
+      </w:pPr>
+    </w:lvl>
+    <w:lvl w:ilvl="2">
+      <w:start w:val="1"/>
+      <w:numFmt w:val="decimal"/>
+      <w:pStyle w:val="Heading3"/>
+      <w:lvlText w:val="%1.%2.%3"/>
+      <w:lvlJc w:val="left"/>
+      <w:pPr>
+        <w:ind w:left="720" w:hanging="720"/>
+      </w:pPr>
+    </w:lvl>
+    <w:lvl w:ilvl="3">
+      <w:start w:val="1"/>
+      <w:numFmt w:val="decimal"/>
+      <w:pStyle w:val="Heading4"/>
+      <w:lvlText w:val="%1.%2.%3.%4"/>
+      <w:lvlJc w:val="left"/>
+      <w:pPr>
+        <w:ind w:left="864" w:hanging="864"/>
+      </w:pPr>
+    </w:lvl>
+    <w:lvl w:ilvl="4">
+      <w:start w:val="1"/>
+      <w:numFmt w:val="decimal"/>
+      <w:pStyle w:val="Heading5"/>
+      <w:lvlText w:val="%1.%2.%3.%4.%5"/>
+      <w:lvlJc w:val="left"/>
+      <w:pPr>
+        <w:ind w:left="1008" w:hanging="1008"/>
+      </w:pPr>
+    </w:lvl>
+    <w:lvl w:ilvl="5">
+      <w:start w:val="1"/>
+      <w:numFmt w:val="decimal"/>
+      <w:pStyle w:val="Heading6"/>
+      <w:lvlText w:val="%1.%2.%3.%4.%5.%6"/>
+      <w:lvlJc w:val="left"/>
+      <w:pPr>
+        <w:ind w:left="1152" w:hanging="1152"/>
+      </w:pPr>
+    </w:lvl>
+    <w:lvl w:ilvl="6">
+      <w:start w:val="1"/>
+      <w:numFmt w:val="decimal"/>
+      <w:pStyle w:val="Heading7"/>
+      <w:lvlText w:val="%1.%2.%3.%4.%5.%6.%7"/>
+      <w:lvlJc w:val="left"/>
+      <w:pPr>
+        <w:ind w:left="1296" w:hanging="1296"/>
+      </w:pPr>
+    </w:lvl>
+    <w:lvl w:ilvl="7">
+      <w:start w:val="1"/>
+      <w:numFmt w:val="decimal"/>
+      <w:pStyle w:val="Heading8"/>
+      <w:lvlText w:val="%1.%2.%3.%4.%5.%6.%7.%8"/>
+      <w:lvlJc w:val="left"/>
+      <w:pPr>
+        <w:ind w:left="1440" w:hanging="1440"/>
+      </w:pPr>
+    </w:lvl>
+    <w:lvl w:ilvl="8">
+      <w:start w:val="1"/>
+      <w:numFmt w:val="decimal"/>
+      <w:pStyle w:val="Heading9"/>
+      <w:lvlText w:val="%1.%2.%3.%4.%5.%6.%7.%8.%9"/>
+      <w:lvlJc w:val="left"/>
+      <w:pPr>
+        <w:ind w:left="1584" w:hanging="1584"/>
+      </w:pPr>
+    </w:lvl>
+  </w:abstractNum>
+  <w:abstractNum w:abstractNumId="13" w15:restartNumberingAfterBreak="0">
     <w:nsid w:val="036E4A77"/>
     <w:multiLevelType w:val="multilevel"/>
     <w:tmpl w:val="832EE1D0"/>
@@ -2862,7 +3045,7 @@
       </w:rPr>
     </w:lvl>
   </w:abstractNum>
-  <w:abstractNum w:abstractNumId="13" w15:restartNumberingAfterBreak="0">
+  <w:abstractNum w:abstractNumId="14" w15:restartNumberingAfterBreak="0">
     <w:nsid w:val="050C3C96"/>
     <w:multiLevelType w:val="multilevel"/>
     <w:tmpl w:val="0CE89CAC"/>
@@ -2999,7 +3182,7 @@
       </w:rPr>
     </w:lvl>
   </w:abstractNum>
-  <w:abstractNum w:abstractNumId="14" w15:restartNumberingAfterBreak="0">
+  <w:abstractNum w:abstractNumId="15" w15:restartNumberingAfterBreak="0">
     <w:nsid w:val="070C0A66"/>
     <w:multiLevelType w:val="multilevel"/>
     <w:tmpl w:val="F5F43622"/>
@@ -3112,14 +3295,13 @@
       </w:rPr>
     </w:lvl>
   </w:abstractNum>
-  <w:abstractNum w:abstractNumId="15" w15:restartNumberingAfterBreak="0">
+  <w:abstractNum w:abstractNumId="16" w15:restartNumberingAfterBreak="0">
     <w:nsid w:val="0CCC29B2"/>
     <w:multiLevelType w:val="multilevel"/>
-    <w:tmpl w:val="20B2D2BC"/>
+    <w:tmpl w:val="068A5948"/>
     <w:lvl w:ilvl="0">
       <w:start w:val="1"/>
       <w:numFmt w:val="decimal"/>
-      <w:pStyle w:val="Heading1"/>
       <w:lvlText w:val="%1"/>
       <w:lvlJc w:val="left"/>
       <w:pPr>
@@ -3129,7 +3311,6 @@
     <w:lvl w:ilvl="1">
       <w:start w:val="1"/>
       <w:numFmt w:val="decimal"/>
-      <w:pStyle w:val="Heading2"/>
       <w:lvlText w:val="%1.%2"/>
       <w:lvlJc w:val="left"/>
       <w:pPr>
@@ -3139,7 +3320,6 @@
     <w:lvl w:ilvl="2">
       <w:start w:val="1"/>
       <w:numFmt w:val="decimal"/>
-      <w:pStyle w:val="Heading3"/>
       <w:lvlText w:val="%1.%2.%3"/>
       <w:lvlJc w:val="left"/>
       <w:pPr>
@@ -3158,7 +3338,6 @@
     <w:lvl w:ilvl="4">
       <w:start w:val="1"/>
       <w:numFmt w:val="decimal"/>
-      <w:pStyle w:val="Heading5"/>
       <w:lvlText w:val="%1.%2.%3.%4.%5"/>
       <w:lvlJc w:val="left"/>
       <w:pPr>
@@ -3168,7 +3347,6 @@
     <w:lvl w:ilvl="5">
       <w:start w:val="1"/>
       <w:numFmt w:val="decimal"/>
-      <w:pStyle w:val="Heading6"/>
       <w:lvlText w:val="%1.%2.%3.%4.%5.%6"/>
       <w:lvlJc w:val="left"/>
       <w:pPr>
@@ -3178,7 +3356,6 @@
     <w:lvl w:ilvl="6">
       <w:start w:val="1"/>
       <w:numFmt w:val="decimal"/>
-      <w:pStyle w:val="Heading7"/>
       <w:lvlText w:val="%1.%2.%3.%4.%5.%6.%7"/>
       <w:lvlJc w:val="left"/>
       <w:pPr>
@@ -3188,7 +3365,6 @@
     <w:lvl w:ilvl="7">
       <w:start w:val="1"/>
       <w:numFmt w:val="decimal"/>
-      <w:pStyle w:val="Heading8"/>
       <w:lvlText w:val="%1.%2.%3.%4.%5.%6.%7.%8"/>
       <w:lvlJc w:val="left"/>
       <w:pPr>
@@ -3198,7 +3374,6 @@
     <w:lvl w:ilvl="8">
       <w:start w:val="1"/>
       <w:numFmt w:val="decimal"/>
-      <w:pStyle w:val="Heading9"/>
       <w:lvlText w:val="%1.%2.%3.%4.%5.%6.%7.%8.%9"/>
       <w:lvlJc w:val="left"/>
       <w:pPr>
@@ -3206,7 +3381,7 @@
       </w:pPr>
     </w:lvl>
   </w:abstractNum>
-  <w:abstractNum w:abstractNumId="16" w15:restartNumberingAfterBreak="0">
+  <w:abstractNum w:abstractNumId="17" w15:restartNumberingAfterBreak="0">
     <w:nsid w:val="0E2C64B8"/>
     <w:multiLevelType w:val="multilevel"/>
     <w:tmpl w:val="F2DC7106"/>
@@ -3335,7 +3510,7 @@
       </w:rPr>
     </w:lvl>
   </w:abstractNum>
-  <w:abstractNum w:abstractNumId="17" w15:restartNumberingAfterBreak="0">
+  <w:abstractNum w:abstractNumId="18" w15:restartNumberingAfterBreak="0">
     <w:nsid w:val="0F817B86"/>
     <w:multiLevelType w:val="multilevel"/>
     <w:tmpl w:val="A74698C2"/>
@@ -3424,7 +3599,7 @@
       </w:pPr>
     </w:lvl>
   </w:abstractNum>
-  <w:abstractNum w:abstractNumId="18" w15:restartNumberingAfterBreak="0">
+  <w:abstractNum w:abstractNumId="19" w15:restartNumberingAfterBreak="0">
     <w:nsid w:val="14DF54BD"/>
     <w:multiLevelType w:val="hybridMultilevel"/>
     <w:tmpl w:val="547ED116"/>
@@ -3537,7 +3712,7 @@
       </w:rPr>
     </w:lvl>
   </w:abstractNum>
-  <w:abstractNum w:abstractNumId="19" w15:restartNumberingAfterBreak="0">
+  <w:abstractNum w:abstractNumId="20" w15:restartNumberingAfterBreak="0">
     <w:nsid w:val="170CD2DE"/>
     <w:multiLevelType w:val="multilevel"/>
     <w:tmpl w:val="A9465CFA"/>
@@ -3641,7 +3816,97 @@
       </w:pPr>
     </w:lvl>
   </w:abstractNum>
-  <w:abstractNum w:abstractNumId="20" w15:restartNumberingAfterBreak="0">
+  <w:abstractNum w:abstractNumId="21" w15:restartNumberingAfterBreak="0">
+    <w:nsid w:val="1A7524FC"/>
+    <w:multiLevelType w:val="multilevel"/>
+    <w:tmpl w:val="CA4A0A78"/>
+    <w:styleLink w:val="CurrentList1"/>
+    <w:lvl w:ilvl="0">
+      <w:start w:val="1"/>
+      <w:numFmt w:val="decimal"/>
+      <w:lvlText w:val="Table %1 —"/>
+      <w:lvlJc w:val="left"/>
+      <w:pPr>
+        <w:ind w:left="1021" w:hanging="1021"/>
+      </w:pPr>
+      <w:rPr>
+        <w:rFonts w:hint="default"/>
+      </w:rPr>
+    </w:lvl>
+    <w:lvl w:ilvl="1">
+      <w:start w:val="1"/>
+      <w:numFmt w:val="lowerLetter"/>
+      <w:lvlText w:val="%2."/>
+      <w:lvlJc w:val="left"/>
+      <w:pPr>
+        <w:ind w:left="1440" w:hanging="360"/>
+      </w:pPr>
+    </w:lvl>
+    <w:lvl w:ilvl="2">
+      <w:start w:val="1"/>
+      <w:numFmt w:val="lowerRoman"/>
+      <w:lvlText w:val="%3."/>
+      <w:lvlJc w:val="right"/>
+      <w:pPr>
+        <w:ind w:left="2160" w:hanging="180"/>
+      </w:pPr>
+    </w:lvl>
+    <w:lvl w:ilvl="3">
+      <w:start w:val="1"/>
+      <w:numFmt w:val="decimal"/>
+      <w:lvlText w:val="%4."/>
+      <w:lvlJc w:val="left"/>
+      <w:pPr>
+        <w:ind w:left="2880" w:hanging="360"/>
+      </w:pPr>
+    </w:lvl>
+    <w:lvl w:ilvl="4">
+      <w:start w:val="1"/>
+      <w:numFmt w:val="lowerLetter"/>
+      <w:lvlText w:val="%5."/>
+      <w:lvlJc w:val="left"/>
+      <w:pPr>
+        <w:ind w:left="3600" w:hanging="360"/>
+      </w:pPr>
+    </w:lvl>
+    <w:lvl w:ilvl="5">
+      <w:start w:val="1"/>
+      <w:numFmt w:val="lowerRoman"/>
+      <w:lvlText w:val="%6."/>
+      <w:lvlJc w:val="right"/>
+      <w:pPr>
+        <w:ind w:left="4320" w:hanging="180"/>
+      </w:pPr>
+    </w:lvl>
+    <w:lvl w:ilvl="6">
+      <w:start w:val="1"/>
+      <w:numFmt w:val="decimal"/>
+      <w:lvlText w:val="%7."/>
+      <w:lvlJc w:val="left"/>
+      <w:pPr>
+        <w:ind w:left="5040" w:hanging="360"/>
+      </w:pPr>
+    </w:lvl>
+    <w:lvl w:ilvl="7">
+      <w:start w:val="1"/>
+      <w:numFmt w:val="lowerLetter"/>
+      <w:lvlText w:val="%8."/>
+      <w:lvlJc w:val="left"/>
+      <w:pPr>
+        <w:ind w:left="5760" w:hanging="360"/>
+      </w:pPr>
+    </w:lvl>
+    <w:lvl w:ilvl="8">
+      <w:start w:val="1"/>
+      <w:numFmt w:val="lowerRoman"/>
+      <w:lvlText w:val="%9."/>
+      <w:lvlJc w:val="right"/>
+      <w:pPr>
+        <w:ind w:left="6480" w:hanging="180"/>
+      </w:pPr>
+    </w:lvl>
+  </w:abstractNum>
+  <w:abstractNum w:abstractNumId="22" w15:restartNumberingAfterBreak="0">
     <w:nsid w:val="1F2B7864"/>
     <w:multiLevelType w:val="hybridMultilevel"/>
     <w:tmpl w:val="CBFE6F44"/>
@@ -3727,7 +3992,7 @@
       </w:pPr>
     </w:lvl>
   </w:abstractNum>
-  <w:abstractNum w:abstractNumId="21" w15:restartNumberingAfterBreak="0">
+  <w:abstractNum w:abstractNumId="23" w15:restartNumberingAfterBreak="0">
     <w:nsid w:val="23EB34FE"/>
     <w:multiLevelType w:val="multilevel"/>
     <w:tmpl w:val="976A5B94"/>
@@ -3864,7 +4129,7 @@
       </w:rPr>
     </w:lvl>
   </w:abstractNum>
-  <w:abstractNum w:abstractNumId="22" w15:restartNumberingAfterBreak="0">
+  <w:abstractNum w:abstractNumId="24" w15:restartNumberingAfterBreak="0">
     <w:nsid w:val="24010138"/>
     <w:multiLevelType w:val="multilevel"/>
     <w:tmpl w:val="41DCFE08"/>
@@ -3977,7 +4242,7 @@
       </w:pPr>
     </w:lvl>
   </w:abstractNum>
-  <w:abstractNum w:abstractNumId="23" w15:restartNumberingAfterBreak="0">
+  <w:abstractNum w:abstractNumId="25" w15:restartNumberingAfterBreak="0">
     <w:nsid w:val="2B050BE0"/>
     <w:multiLevelType w:val="hybridMultilevel"/>
     <w:tmpl w:val="77A8DA76"/>
@@ -4090,7 +4355,7 @@
       </w:rPr>
     </w:lvl>
   </w:abstractNum>
-  <w:abstractNum w:abstractNumId="24" w15:restartNumberingAfterBreak="0">
+  <w:abstractNum w:abstractNumId="26" w15:restartNumberingAfterBreak="0">
     <w:nsid w:val="305D1728"/>
     <w:multiLevelType w:val="multilevel"/>
     <w:tmpl w:val="B5540AA6"/>
@@ -4204,7 +4469,7 @@
       </w:rPr>
     </w:lvl>
   </w:abstractNum>
-  <w:abstractNum w:abstractNumId="25" w15:restartNumberingAfterBreak="0">
+  <w:abstractNum w:abstractNumId="27" w15:restartNumberingAfterBreak="0">
     <w:nsid w:val="3ACE3D03"/>
     <w:multiLevelType w:val="multilevel"/>
     <w:tmpl w:val="F2DC7106"/>
@@ -4333,7 +4598,7 @@
       </w:rPr>
     </w:lvl>
   </w:abstractNum>
-  <w:abstractNum w:abstractNumId="26" w15:restartNumberingAfterBreak="0">
+  <w:abstractNum w:abstractNumId="28" w15:restartNumberingAfterBreak="0">
     <w:nsid w:val="40DE4061"/>
     <w:multiLevelType w:val="hybridMultilevel"/>
     <w:tmpl w:val="16144BBC"/>
@@ -4446,7 +4711,7 @@
       </w:rPr>
     </w:lvl>
   </w:abstractNum>
-  <w:abstractNum w:abstractNumId="27" w15:restartNumberingAfterBreak="0">
+  <w:abstractNum w:abstractNumId="29" w15:restartNumberingAfterBreak="0">
     <w:nsid w:val="44AB0BD4"/>
     <w:multiLevelType w:val="multilevel"/>
     <w:tmpl w:val="F7B8F620"/>
@@ -4535,13 +4800,13 @@
       </w:pPr>
     </w:lvl>
   </w:abstractNum>
-  <w:abstractNum w:abstractNumId="28" w15:restartNumberingAfterBreak="0">
+  <w:abstractNum w:abstractNumId="30" w15:restartNumberingAfterBreak="0">
     <w:nsid w:val="44ED6E54"/>
     <w:multiLevelType w:val="multilevel"/>
     <w:tmpl w:val="B5540AA6"/>
     <w:numStyleLink w:val="Annexheadingstyles"/>
   </w:abstractNum>
-  <w:abstractNum w:abstractNumId="29" w15:restartNumberingAfterBreak="0">
+  <w:abstractNum w:abstractNumId="31" w15:restartNumberingAfterBreak="0">
     <w:nsid w:val="4A073636"/>
     <w:multiLevelType w:val="hybridMultilevel"/>
     <w:tmpl w:val="FEC2F3AA"/>
@@ -4627,7 +4892,7 @@
       </w:pPr>
     </w:lvl>
   </w:abstractNum>
-  <w:abstractNum w:abstractNumId="30" w15:restartNumberingAfterBreak="0">
+  <w:abstractNum w:abstractNumId="32" w15:restartNumberingAfterBreak="0">
     <w:nsid w:val="4B1B7CDF"/>
     <w:multiLevelType w:val="hybridMultilevel"/>
     <w:tmpl w:val="BB682DAA"/>
@@ -4741,15 +5006,15 @@
       </w:rPr>
     </w:lvl>
   </w:abstractNum>
-  <w:abstractNum w:abstractNumId="31" w15:restartNumberingAfterBreak="0">
+  <w:abstractNum w:abstractNumId="33" w15:restartNumberingAfterBreak="0">
     <w:nsid w:val="4C424A61"/>
     <w:multiLevelType w:val="hybridMultilevel"/>
-    <w:tmpl w:val="CA4A0A78"/>
-    <w:lvl w:ilvl="0" w:tplc="0794F364">
-      <w:start w:val="1"/>
-      <w:numFmt w:val="decimal"/>
+    <w:tmpl w:val="FCE208A4"/>
+    <w:lvl w:ilvl="0" w:tplc="5DC485BC">
+      <w:start w:val="1"/>
+      <w:numFmt w:val="none"/>
       <w:pStyle w:val="TableCaption"/>
-      <w:lvlText w:val="Table %1 —"/>
+      <w:lvlText w:val="%1"/>
       <w:lvlJc w:val="left"/>
       <w:pPr>
         <w:ind w:left="1021" w:hanging="1021"/>
@@ -4831,7 +5096,7 @@
       </w:pPr>
     </w:lvl>
   </w:abstractNum>
-  <w:abstractNum w:abstractNumId="32" w15:restartNumberingAfterBreak="0">
+  <w:abstractNum w:abstractNumId="34" w15:restartNumberingAfterBreak="0">
     <w:nsid w:val="4D784A9C"/>
     <w:multiLevelType w:val="multilevel"/>
     <w:tmpl w:val="E906268C"/>
@@ -4965,7 +5230,7 @@
       </w:rPr>
     </w:lvl>
   </w:abstractNum>
-  <w:abstractNum w:abstractNumId="33" w15:restartNumberingAfterBreak="0">
+  <w:abstractNum w:abstractNumId="35" w15:restartNumberingAfterBreak="0">
     <w:nsid w:val="508B1B7B"/>
     <w:multiLevelType w:val="multilevel"/>
     <w:tmpl w:val="0CE89CAC"/>
@@ -5102,7 +5367,7 @@
       </w:rPr>
     </w:lvl>
   </w:abstractNum>
-  <w:abstractNum w:abstractNumId="34" w15:restartNumberingAfterBreak="0">
+  <w:abstractNum w:abstractNumId="36" w15:restartNumberingAfterBreak="0">
     <w:nsid w:val="5FFF0023"/>
     <w:multiLevelType w:val="multilevel"/>
     <w:tmpl w:val="14CAFEA0"/>
@@ -5191,7 +5456,7 @@
       </w:pPr>
     </w:lvl>
   </w:abstractNum>
-  <w:abstractNum w:abstractNumId="35" w15:restartNumberingAfterBreak="0">
+  <w:abstractNum w:abstractNumId="37" w15:restartNumberingAfterBreak="0">
     <w:nsid w:val="61BA7A3C"/>
     <w:multiLevelType w:val="multilevel"/>
     <w:tmpl w:val="04070025"/>
@@ -5277,7 +5542,7 @@
       </w:pPr>
     </w:lvl>
   </w:abstractNum>
-  <w:abstractNum w:abstractNumId="36" w15:restartNumberingAfterBreak="0">
+  <w:abstractNum w:abstractNumId="38" w15:restartNumberingAfterBreak="0">
     <w:nsid w:val="6A6313B3"/>
     <w:multiLevelType w:val="multilevel"/>
     <w:tmpl w:val="46A6BCBC"/>
@@ -5366,7 +5631,7 @@
       </w:pPr>
     </w:lvl>
   </w:abstractNum>
-  <w:abstractNum w:abstractNumId="37" w15:restartNumberingAfterBreak="0">
+  <w:abstractNum w:abstractNumId="39" w15:restartNumberingAfterBreak="0">
     <w:nsid w:val="71315DCA"/>
     <w:multiLevelType w:val="multilevel"/>
     <w:tmpl w:val="0CE89CAC"/>
@@ -5503,7 +5768,7 @@
       </w:rPr>
     </w:lvl>
   </w:abstractNum>
-  <w:abstractNum w:abstractNumId="38" w15:restartNumberingAfterBreak="0">
+  <w:abstractNum w:abstractNumId="40" w15:restartNumberingAfterBreak="0">
     <w:nsid w:val="7203404A"/>
     <w:multiLevelType w:val="hybridMultilevel"/>
     <w:tmpl w:val="35DCAE36"/>
@@ -5593,7 +5858,7 @@
       </w:pPr>
     </w:lvl>
   </w:abstractNum>
-  <w:abstractNum w:abstractNumId="39" w15:restartNumberingAfterBreak="0">
+  <w:abstractNum w:abstractNumId="41" w15:restartNumberingAfterBreak="0">
     <w:nsid w:val="7D1446DE"/>
     <w:multiLevelType w:val="hybridMultilevel"/>
     <w:tmpl w:val="F5F43622"/>
@@ -5706,7 +5971,7 @@
       </w:rPr>
     </w:lvl>
   </w:abstractNum>
-  <w:abstractNum w:abstractNumId="40" w15:restartNumberingAfterBreak="0">
+  <w:abstractNum w:abstractNumId="42" w15:restartNumberingAfterBreak="0">
     <w:nsid w:val="7FC6286C"/>
     <w:multiLevelType w:val="multilevel"/>
     <w:tmpl w:val="F4F29C8A"/>
@@ -5820,10 +6085,10 @@
     </w:lvl>
   </w:abstractNum>
   <w:num w:numId="1">
-    <w:abstractNumId w:val="19"/>
+    <w:abstractNumId w:val="20"/>
   </w:num>
   <w:num w:numId="2">
-    <w:abstractNumId w:val="15"/>
+    <w:abstractNumId w:val="16"/>
   </w:num>
   <w:num w:numId="3">
     <w:abstractNumId w:val="10"/>
@@ -5856,73 +6121,73 @@
     <w:abstractNumId w:val="1"/>
   </w:num>
   <w:num w:numId="13">
-    <w:abstractNumId w:val="23"/>
+    <w:abstractNumId w:val="25"/>
   </w:num>
   <w:num w:numId="14">
-    <w:abstractNumId w:val="26"/>
+    <w:abstractNumId w:val="28"/>
   </w:num>
   <w:num w:numId="15">
-    <w:abstractNumId w:val="30"/>
+    <w:abstractNumId w:val="32"/>
   </w:num>
   <w:num w:numId="16">
-    <w:abstractNumId w:val="39"/>
+    <w:abstractNumId w:val="41"/>
   </w:num>
   <w:num w:numId="17">
-    <w:abstractNumId w:val="14"/>
+    <w:abstractNumId w:val="15"/>
   </w:num>
   <w:num w:numId="18">
-    <w:abstractNumId w:val="29"/>
+    <w:abstractNumId w:val="31"/>
   </w:num>
   <w:num w:numId="19">
-    <w:abstractNumId w:val="20"/>
+    <w:abstractNumId w:val="22"/>
   </w:num>
   <w:num w:numId="20">
-    <w:abstractNumId w:val="18"/>
+    <w:abstractNumId w:val="19"/>
   </w:num>
   <w:num w:numId="21">
     <w:abstractNumId w:val="0"/>
   </w:num>
   <w:num w:numId="22">
+    <w:abstractNumId w:val="39"/>
+  </w:num>
+  <w:num w:numId="23">
     <w:abstractNumId w:val="37"/>
   </w:num>
-  <w:num w:numId="23">
+  <w:num w:numId="24">
+    <w:abstractNumId w:val="24"/>
+  </w:num>
+  <w:num w:numId="25">
+    <w:abstractNumId w:val="23"/>
+  </w:num>
+  <w:num w:numId="26">
+    <w:abstractNumId w:val="27"/>
+  </w:num>
+  <w:num w:numId="27">
+    <w:abstractNumId w:val="17"/>
+  </w:num>
+  <w:num w:numId="28">
+    <w:abstractNumId w:val="42"/>
+  </w:num>
+  <w:num w:numId="29">
     <w:abstractNumId w:val="35"/>
   </w:num>
-  <w:num w:numId="24">
-    <w:abstractNumId w:val="22"/>
-  </w:num>
-  <w:num w:numId="25">
-    <w:abstractNumId w:val="21"/>
-  </w:num>
-  <w:num w:numId="26">
-    <w:abstractNumId w:val="25"/>
-  </w:num>
-  <w:num w:numId="27">
-    <w:abstractNumId w:val="16"/>
-  </w:num>
-  <w:num w:numId="28">
-    <w:abstractNumId w:val="40"/>
-  </w:num>
-  <w:num w:numId="29">
-    <w:abstractNumId w:val="33"/>
-  </w:num>
   <w:num w:numId="30">
-    <w:abstractNumId w:val="12"/>
+    <w:abstractNumId w:val="13"/>
   </w:num>
   <w:num w:numId="31">
-    <w:abstractNumId w:val="32"/>
+    <w:abstractNumId w:val="34"/>
   </w:num>
   <w:num w:numId="32">
     <w:abstractNumId w:val="11"/>
   </w:num>
   <w:num w:numId="33">
-    <w:abstractNumId w:val="13"/>
+    <w:abstractNumId w:val="14"/>
   </w:num>
   <w:num w:numId="34">
-    <w:abstractNumId w:val="24"/>
+    <w:abstractNumId w:val="26"/>
   </w:num>
   <w:num w:numId="35">
-    <w:abstractNumId w:val="24"/>
+    <w:abstractNumId w:val="26"/>
     <w:lvlOverride w:ilvl="0">
       <w:startOverride w:val="1"/>
     </w:lvlOverride>
@@ -5952,31 +6217,37 @@
     </w:lvlOverride>
   </w:num>
   <w:num w:numId="36">
-    <w:abstractNumId w:val="28"/>
+    <w:abstractNumId w:val="30"/>
   </w:num>
   <w:num w:numId="37">
-    <w:abstractNumId w:val="31"/>
+    <w:abstractNumId w:val="33"/>
   </w:num>
   <w:num w:numId="38">
-    <w:abstractNumId w:val="34"/>
+    <w:abstractNumId w:val="36"/>
   </w:num>
   <w:num w:numId="39">
-    <w:abstractNumId w:val="17"/>
+    <w:abstractNumId w:val="18"/>
   </w:num>
   <w:num w:numId="40">
-    <w:abstractNumId w:val="36"/>
+    <w:abstractNumId w:val="38"/>
   </w:num>
   <w:num w:numId="41">
-    <w:abstractNumId w:val="27"/>
+    <w:abstractNumId w:val="29"/>
   </w:num>
   <w:num w:numId="42">
-    <w:abstractNumId w:val="38"/>
+    <w:abstractNumId w:val="40"/>
+  </w:num>
+  <w:num w:numId="43">
+    <w:abstractNumId w:val="21"/>
+  </w:num>
+  <w:num w:numId="44">
+    <w:abstractNumId w:val="12"/>
   </w:num>
 </w:numbering>
 </file>
 
 <file path=word/styles.xml><?xml version="1.0" encoding="utf-8"?>
-<w:styles xmlns:mc="http://schemas.openxmlformats.org/markup-compatibility/2006" xmlns:r="http://schemas.openxmlformats.org/officeDocument/2006/relationships" xmlns:w="http://schemas.openxmlformats.org/wordprocessingml/2006/main" xmlns:w14="http://schemas.microsoft.com/office/word/2010/wordml" xmlns:w15="http://schemas.microsoft.com/office/word/2012/wordml" xmlns:w16cex="http://schemas.microsoft.com/office/word/2018/wordml/cex" xmlns:w16cid="http://schemas.microsoft.com/office/word/2016/wordml/cid" xmlns:w16="http://schemas.microsoft.com/office/word/2018/wordml" xmlns:w16se="http://schemas.microsoft.com/office/word/2015/wordml/symex" mc:Ignorable="w14 w15 w16se w16cid w16 w16cex">
+<w:styles xmlns:mc="http://schemas.openxmlformats.org/markup-compatibility/2006" xmlns:r="http://schemas.openxmlformats.org/officeDocument/2006/relationships" xmlns:w="http://schemas.openxmlformats.org/wordprocessingml/2006/main" xmlns:w14="http://schemas.microsoft.com/office/word/2010/wordml" xmlns:w15="http://schemas.microsoft.com/office/word/2012/wordml" xmlns:w16cex="http://schemas.microsoft.com/office/word/2018/wordml/cex" xmlns:w16cid="http://schemas.microsoft.com/office/word/2016/wordml/cid" xmlns:w16="http://schemas.microsoft.com/office/word/2018/wordml" xmlns:w16sdtdh="http://schemas.microsoft.com/office/word/2020/wordml/sdtdatahash" xmlns:w16se="http://schemas.microsoft.com/office/word/2015/wordml/symex" mc:Ignorable="w14 w15 w16se w16cid w16 w16cex w16sdtdh">
   <w:docDefaults>
     <w:rPrDefault>
       <w:rPr>
@@ -6123,7 +6394,6 @@
     <w:lsdException w:name="Table Web 2" w:semiHidden="1" w:unhideWhenUsed="1"/>
     <w:lsdException w:name="Table Web 3" w:semiHidden="1" w:unhideWhenUsed="1"/>
     <w:lsdException w:name="Balloon Text" w:semiHidden="1" w:unhideWhenUsed="1"/>
-    <w:lsdException w:name="Table Grid" w:uiPriority="39"/>
     <w:lsdException w:name="Table Theme" w:semiHidden="1" w:unhideWhenUsed="1"/>
     <w:lsdException w:name="Placeholder Text" w:semiHidden="1"/>
     <w:lsdException w:name="Light Shading"/>
@@ -6352,13 +6622,12 @@
       <w:keepNext/>
       <w:keepLines/>
       <w:numPr>
-        <w:numId w:val="2"/>
+        <w:numId w:val="44"/>
       </w:numPr>
       <w:tabs>
         <w:tab w:val="left" w:pos="425"/>
       </w:tabs>
       <w:spacing w:before="480" w:after="120"/>
-      <w:ind w:left="284" w:hanging="284"/>
       <w:outlineLvl w:val="0"/>
     </w:pPr>
     <w:rPr>
@@ -6376,19 +6645,18 @@
     <w:uiPriority w:val="9"/>
     <w:unhideWhenUsed/>
     <w:qFormat/>
-    <w:rsid w:val="002A518D"/>
+    <w:rsid w:val="002F6479"/>
     <w:pPr>
       <w:keepNext/>
       <w:keepLines/>
       <w:numPr>
         <w:ilvl w:val="1"/>
-        <w:numId w:val="2"/>
+        <w:numId w:val="44"/>
       </w:numPr>
       <w:tabs>
         <w:tab w:val="left" w:pos="624"/>
       </w:tabs>
       <w:spacing w:before="360" w:after="120"/>
-      <w:ind w:left="340" w:hanging="340"/>
       <w:outlineLvl w:val="1"/>
     </w:pPr>
     <w:rPr>
@@ -6405,19 +6673,18 @@
     <w:uiPriority w:val="9"/>
     <w:unhideWhenUsed/>
     <w:qFormat/>
-    <w:rsid w:val="002A518D"/>
+    <w:rsid w:val="006073B4"/>
     <w:pPr>
       <w:keepNext/>
       <w:keepLines/>
       <w:numPr>
         <w:ilvl w:val="2"/>
-        <w:numId w:val="2"/>
+        <w:numId w:val="44"/>
       </w:numPr>
       <w:tabs>
-        <w:tab w:val="left" w:pos="794"/>
+        <w:tab w:val="left" w:pos="624"/>
       </w:tabs>
       <w:spacing w:before="200" w:after="120"/>
-      <w:ind w:left="510" w:hanging="510"/>
       <w:outlineLvl w:val="2"/>
     </w:pPr>
     <w:rPr>
@@ -6439,6 +6706,10 @@
     <w:pPr>
       <w:keepNext/>
       <w:keepLines/>
+      <w:numPr>
+        <w:ilvl w:val="3"/>
+        <w:numId w:val="44"/>
+      </w:numPr>
       <w:spacing w:before="200" w:after="120"/>
       <w:outlineLvl w:val="3"/>
     </w:pPr>
@@ -6461,7 +6732,7 @@
       <w:keepLines/>
       <w:numPr>
         <w:ilvl w:val="4"/>
-        <w:numId w:val="2"/>
+        <w:numId w:val="44"/>
       </w:numPr>
       <w:spacing w:before="200" w:after="0"/>
       <w:outlineLvl w:val="4"/>
@@ -6484,7 +6755,7 @@
       <w:keepLines/>
       <w:numPr>
         <w:ilvl w:val="5"/>
-        <w:numId w:val="2"/>
+        <w:numId w:val="44"/>
       </w:numPr>
       <w:spacing w:before="200" w:after="0"/>
       <w:outlineLvl w:val="5"/>
@@ -6506,7 +6777,7 @@
       <w:keepLines/>
       <w:numPr>
         <w:ilvl w:val="6"/>
-        <w:numId w:val="2"/>
+        <w:numId w:val="44"/>
       </w:numPr>
       <w:spacing w:before="200" w:after="0"/>
       <w:outlineLvl w:val="6"/>
@@ -6528,7 +6799,7 @@
       <w:keepLines/>
       <w:numPr>
         <w:ilvl w:val="7"/>
-        <w:numId w:val="2"/>
+        <w:numId w:val="44"/>
       </w:numPr>
       <w:spacing w:before="200" w:after="0"/>
       <w:outlineLvl w:val="7"/>
@@ -6550,7 +6821,7 @@
       <w:keepLines/>
       <w:numPr>
         <w:ilvl w:val="8"/>
-        <w:numId w:val="2"/>
+        <w:numId w:val="44"/>
       </w:numPr>
       <w:spacing w:before="200" w:after="0"/>
       <w:outlineLvl w:val="8"/>
@@ -6592,9 +6863,10 @@
     <w:basedOn w:val="Normal"/>
     <w:link w:val="BodyTextChar"/>
     <w:qFormat/>
-    <w:rsid w:val="006C6DF9"/>
+    <w:rsid w:val="00223033"/>
     <w:pPr>
       <w:spacing w:before="120" w:after="120" w:line="160" w:lineRule="atLeast"/>
+      <w:jc w:val="both"/>
     </w:pPr>
   </w:style>
   <w:style w:type="paragraph" w:customStyle="1" w:styleId="FirstParagraph">
@@ -6835,7 +7107,7 @@
   <w:style w:type="paragraph" w:customStyle="1" w:styleId="TableCaption">
     <w:name w:val="Table Caption"/>
     <w:basedOn w:val="Caption"/>
-    <w:rsid w:val="00307282"/>
+    <w:rsid w:val="00A6148C"/>
     <w:pPr>
       <w:keepNext/>
       <w:numPr>
@@ -6888,10 +7160,10 @@
     <w:name w:val="Verbatim Char"/>
     <w:basedOn w:val="CaptionChar"/>
     <w:link w:val="SourceCode"/>
-    <w:rsid w:val="00BA7534"/>
+    <w:rsid w:val="0031714C"/>
     <w:rPr>
       <w:rFonts w:ascii="Courier New" w:hAnsi="Courier New"/>
-      <w:sz w:val="18"/>
+      <w:sz w:val="20"/>
     </w:rPr>
   </w:style>
   <w:style w:type="character" w:styleId="FootnoteReference">
@@ -6905,7 +7177,7 @@
     <w:name w:val="Hyperlink"/>
     <w:basedOn w:val="CaptionChar"/>
     <w:uiPriority w:val="99"/>
-    <w:rsid w:val="00FE3972"/>
+    <w:rsid w:val="0031714C"/>
     <w:rPr>
       <w:rFonts w:asciiTheme="minorHAnsi" w:hAnsiTheme="minorHAnsi"/>
       <w:color w:val="4F81BD" w:themeColor="accent1"/>
@@ -7009,9 +7281,9 @@
     <w:name w:val="Body Text Char"/>
     <w:basedOn w:val="DefaultParagraphFont"/>
     <w:link w:val="BodyText"/>
-    <w:rsid w:val="006C6DF9"/>
+    <w:rsid w:val="00223033"/>
     <w:rPr>
-      <w:sz w:val="22"/>
+      <w:sz w:val="20"/>
       <w:lang w:val="en-GB"/>
     </w:rPr>
   </w:style>
@@ -7112,7 +7384,6 @@
   <w:style w:type="table" w:styleId="TableGrid">
     <w:name w:val="Table Grid"/>
     <w:basedOn w:val="TableNormal"/>
-    <w:uiPriority w:val="39"/>
     <w:rsid w:val="00741A07"/>
     <w:pPr>
       <w:spacing w:after="0"/>
@@ -7261,7 +7532,7 @@
     <w:name w:val="Table"/>
     <w:basedOn w:val="TableNormal"/>
     <w:uiPriority w:val="99"/>
-    <w:rsid w:val="005A28AF"/>
+    <w:rsid w:val="00C2054B"/>
     <w:pPr>
       <w:spacing w:after="0"/>
     </w:pPr>
@@ -7269,7 +7540,7 @@
       <w:sz w:val="20"/>
     </w:rPr>
     <w:tblPr>
-      <w:tblInd w:w="115" w:type="dxa"/>
+      <w:jc w:val="center"/>
       <w:tblBorders>
         <w:top w:val="single" w:sz="2" w:space="0" w:color="auto"/>
         <w:left w:val="single" w:sz="2" w:space="0" w:color="auto"/>
@@ -7279,6 +7550,9 @@
         <w:insideV w:val="single" w:sz="2" w:space="0" w:color="auto"/>
       </w:tblBorders>
     </w:tblPr>
+    <w:trPr>
+      <w:jc w:val="center"/>
+    </w:trPr>
     <w:tblStylePr w:type="firstRow">
       <w:pPr>
         <w:keepNext/>
@@ -7383,14 +7657,13 @@
     <w:name w:val="Source Code"/>
     <w:basedOn w:val="Normal"/>
     <w:link w:val="VerbatimChar"/>
-    <w:rsid w:val="00180672"/>
+    <w:rsid w:val="0031714C"/>
     <w:pPr>
       <w:wordWrap w:val="0"/>
       <w:spacing w:before="60" w:after="60" w:line="240" w:lineRule="auto"/>
     </w:pPr>
     <w:rPr>
       <w:rFonts w:ascii="Courier New" w:hAnsi="Courier New"/>
-      <w:sz w:val="18"/>
       <w:lang w:val="en-US"/>
     </w:rPr>
   </w:style>
@@ -7505,6 +7778,16 @@
     <w:pPr>
       <w:spacing w:before="0" w:after="0"/>
       <w:jc w:val="center"/>
+    </w:pPr>
+  </w:style>
+  <w:style w:type="numbering" w:customStyle="1" w:styleId="CurrentList1">
+    <w:name w:val="Current List1"/>
+    <w:uiPriority w:val="99"/>
+    <w:rsid w:val="00A6148C"/>
+    <w:pPr>
+      <w:numPr>
+        <w:numId w:val="43"/>
+      </w:numPr>
     </w:pPr>
   </w:style>
 </w:styles>

</xml_diff>

<commit_message>
Prepared for ISO submission in 2022
Added "General" sections, updated style file
</commit_message>
<xml_diff>
--- a/v1-0-STANDARD/doc/ISO_TechStd_Style_MASTER.docx
+++ b/v1-0-STANDARD/doc/ISO_TechStd_Style_MASTER.docx
@@ -99,6 +99,9 @@
       </w:pPr>
       <w:r>
         <w:lastRenderedPageBreak/>
+        <w:t xml:space="preserve">Table of </w:t>
+      </w:r>
+      <w:r>
         <w:t>Contents</w:t>
       </w:r>
       <w:r>
@@ -1492,7 +1495,10 @@
         </w:numPr>
       </w:pPr>
       <w:r>
-        <w:t>Mark</w:t>
+        <w:t>Mak</w:t>
+      </w:r>
+      <w:r>
+        <w:t>e</w:t>
       </w:r>
       <w:r>
         <w:t xml:space="preserve"> blank </w:t>
@@ -1572,6 +1578,9 @@
       <w:r>
         <w:t>)</w:t>
       </w:r>
+      <w:r>
+        <w:t xml:space="preserve"> and left-align it</w:t>
+      </w:r>
     </w:p>
     <w:p>
       <w:pPr>
@@ -1711,7 +1720,19 @@
         </w:numPr>
       </w:pPr>
       <w:r>
-        <w:t>Check that session layer document references are in ISO format</w:t>
+        <w:t xml:space="preserve">Check that </w:t>
+      </w:r>
+      <w:r>
+        <w:t>(</w:t>
+      </w:r>
+      <w:r>
+        <w:t>session layer</w:t>
+      </w:r>
+      <w:r>
+        <w:t>)</w:t>
+      </w:r>
+      <w:r>
+        <w:t xml:space="preserve"> document references are in ISO format</w:t>
       </w:r>
     </w:p>
     <w:p>
@@ -1723,10 +1744,7 @@
         </w:numPr>
       </w:pPr>
       <w:r>
-        <w:t>T</w:t>
-      </w:r>
-      <w:r>
-        <w:t>able of Contents</w:t>
+        <w:t>Table of Contents</w:t>
       </w:r>
     </w:p>
     <w:p>
@@ -1739,6 +1757,81 @@
       </w:pPr>
       <w:r>
         <w:t>Refresh entire table (not just the numbering)</w:t>
+      </w:r>
+    </w:p>
+    <w:p>
+      <w:pPr>
+        <w:pStyle w:val="Compact"/>
+        <w:numPr>
+          <w:ilvl w:val="0"/>
+          <w:numId w:val="32"/>
+        </w:numPr>
+      </w:pPr>
+      <w:r>
+        <w:t>Bibliography</w:t>
+      </w:r>
+    </w:p>
+    <w:p>
+      <w:pPr>
+        <w:pStyle w:val="Compact"/>
+        <w:numPr>
+          <w:ilvl w:val="1"/>
+          <w:numId w:val="32"/>
+        </w:numPr>
+      </w:pPr>
+      <w:r>
+        <w:t>Left-align the content</w:t>
+      </w:r>
+    </w:p>
+    <w:p>
+      <w:pPr>
+        <w:pStyle w:val="Compact"/>
+        <w:numPr>
+          <w:ilvl w:val="1"/>
+          <w:numId w:val="32"/>
+        </w:numPr>
+      </w:pPr>
+      <w:r>
+        <w:t xml:space="preserve">Make </w:t>
+      </w:r>
+      <w:r>
+        <w:t xml:space="preserve">paragraph of </w:t>
+      </w:r>
+      <w:r>
+        <w:t>entries [1</w:t>
+      </w:r>
+      <w:r>
+        <w:t>] to [9] hanging by 0.5cm</w:t>
+      </w:r>
+    </w:p>
+    <w:p>
+      <w:pPr>
+        <w:pStyle w:val="Compact"/>
+        <w:numPr>
+          <w:ilvl w:val="1"/>
+          <w:numId w:val="32"/>
+        </w:numPr>
+      </w:pPr>
+      <w:r>
+        <w:t>Make paragraph of entries [1</w:t>
+      </w:r>
+      <w:r>
+        <w:t>0</w:t>
+      </w:r>
+      <w:r>
+        <w:t xml:space="preserve">] </w:t>
+      </w:r>
+      <w:r>
+        <w:t xml:space="preserve">and above </w:t>
+      </w:r>
+      <w:r>
+        <w:t>hanging by 0.</w:t>
+      </w:r>
+      <w:r>
+        <w:t>7</w:t>
+      </w:r>
+      <w:r>
+        <w:t>cm</w:t>
       </w:r>
     </w:p>
     <w:p>
@@ -1942,6 +2035,7 @@
           <w:p>
             <w:pPr>
               <w:pStyle w:val="BodyText"/>
+              <w:spacing w:before="0" w:after="240"/>
             </w:pPr>
             <w:r>
               <w:t>Made multiple changes based on feedback from ISO editors.</w:t>
@@ -1954,19 +2048,36 @@
           <w:tcPr>
             <w:tcW w:w="1330" w:type="dxa"/>
           </w:tcPr>
-          <w:p/>
+          <w:p>
+            <w:r>
+              <w:t>Jan 17, 2022</w:t>
+            </w:r>
+          </w:p>
         </w:tc>
         <w:tc>
           <w:tcPr>
             <w:tcW w:w="1354" w:type="dxa"/>
           </w:tcPr>
-          <w:p/>
+          <w:p>
+            <w:r>
+              <w:t>Hanno Klein</w:t>
+            </w:r>
+          </w:p>
         </w:tc>
         <w:tc>
           <w:tcPr>
             <w:tcW w:w="6241" w:type="dxa"/>
           </w:tcPr>
-          <w:p/>
+          <w:p>
+            <w:r>
+              <w:t>Changed TOC Heading name from "Contents" to "Table of Contents" and level from "Body Text" to "Level 1" so that it appears in the TOC and navigation pane.</w:t>
+            </w:r>
+          </w:p>
+          <w:p>
+            <w:r>
+              <w:t>Updated list of manual steps with actions for Bibliography.</w:t>
+            </w:r>
+          </w:p>
         </w:tc>
       </w:tr>
     </w:tbl>
@@ -7234,14 +7345,13 @@
     <w:uiPriority w:val="39"/>
     <w:unhideWhenUsed/>
     <w:qFormat/>
-    <w:rsid w:val="00DA4FA0"/>
+    <w:rsid w:val="00A7119C"/>
     <w:pPr>
       <w:pageBreakBefore/>
       <w:numPr>
         <w:numId w:val="0"/>
       </w:numPr>
       <w:spacing w:before="0" w:after="240" w:line="259" w:lineRule="auto"/>
-      <w:outlineLvl w:val="9"/>
     </w:pPr>
     <w:rPr>
       <w:bCs w:val="0"/>

</xml_diff>